<commit_message>
added a documentation for usecase
</commit_message>
<xml_diff>
--- a/Linux basics.docx
+++ b/Linux basics.docx
@@ -863,55 +863,6 @@
                 <pic:pic xmlns:pic="http://schemas.openxmlformats.org/drawingml/2006/picture">
                   <pic:nvPicPr>
                     <pic:cNvPr id="137222808" name=""/>
-                    <pic:cNvPicPr/>
-                  </pic:nvPicPr>
-                  <pic:blipFill>
-                    <a:blip r:embed="rId4"/>
-                    <a:stretch>
-                      <a:fillRect/>
-                    </a:stretch>
-                  </pic:blipFill>
-                  <pic:spPr>
-                    <a:xfrm>
-                      <a:off x="0" y="0"/>
-                      <a:ext cx="5731510" cy="2945130"/>
-                    </a:xfrm>
-                    <a:prstGeom prst="rect">
-                      <a:avLst/>
-                    </a:prstGeom>
-                  </pic:spPr>
-                </pic:pic>
-              </a:graphicData>
-            </a:graphic>
-          </wp:inline>
-        </w:drawing>
-      </w:r>
-    </w:p>
-    <w:p>
-      <w:pPr>
-        <w:rPr>
-          <w:sz w:val="28"/>
-        </w:rPr>
-      </w:pPr>
-      <w:r>
-        <w:rPr>
-          <w:noProof/>
-          <w:sz w:val="28"/>
-        </w:rPr>
-        <w:lastRenderedPageBreak/>
-        <w:drawing>
-          <wp:inline distT="0" distB="0" distL="0" distR="0" wp14:anchorId="2A82BDDC" wp14:editId="437CDBB2">
-            <wp:extent cx="5731510" cy="2945130"/>
-            <wp:effectExtent l="0" t="0" r="2540" b="7620"/>
-            <wp:docPr id="1679174896" name="Picture 1"/>
-            <wp:cNvGraphicFramePr>
-              <a:graphicFrameLocks xmlns:a="http://schemas.openxmlformats.org/drawingml/2006/main" noChangeAspect="1"/>
-            </wp:cNvGraphicFramePr>
-            <a:graphic xmlns:a="http://schemas.openxmlformats.org/drawingml/2006/main">
-              <a:graphicData uri="http://schemas.openxmlformats.org/drawingml/2006/picture">
-                <pic:pic xmlns:pic="http://schemas.openxmlformats.org/drawingml/2006/picture">
-                  <pic:nvPicPr>
-                    <pic:cNvPr id="1679174896" name=""/>
                     <pic:cNvPicPr/>
                   </pic:nvPicPr>
                   <pic:blipFill>
@@ -942,6 +893,55 @@
           <w:sz w:val="28"/>
         </w:rPr>
       </w:pPr>
+      <w:r>
+        <w:rPr>
+          <w:noProof/>
+          <w:sz w:val="28"/>
+        </w:rPr>
+        <w:lastRenderedPageBreak/>
+        <w:drawing>
+          <wp:inline distT="0" distB="0" distL="0" distR="0" wp14:anchorId="2A82BDDC" wp14:editId="437CDBB2">
+            <wp:extent cx="5731510" cy="2945130"/>
+            <wp:effectExtent l="0" t="0" r="2540" b="7620"/>
+            <wp:docPr id="1679174896" name="Picture 1"/>
+            <wp:cNvGraphicFramePr>
+              <a:graphicFrameLocks xmlns:a="http://schemas.openxmlformats.org/drawingml/2006/main" noChangeAspect="1"/>
+            </wp:cNvGraphicFramePr>
+            <a:graphic xmlns:a="http://schemas.openxmlformats.org/drawingml/2006/main">
+              <a:graphicData uri="http://schemas.openxmlformats.org/drawingml/2006/picture">
+                <pic:pic xmlns:pic="http://schemas.openxmlformats.org/drawingml/2006/picture">
+                  <pic:nvPicPr>
+                    <pic:cNvPr id="1679174896" name=""/>
+                    <pic:cNvPicPr/>
+                  </pic:nvPicPr>
+                  <pic:blipFill>
+                    <a:blip r:embed="rId6"/>
+                    <a:stretch>
+                      <a:fillRect/>
+                    </a:stretch>
+                  </pic:blipFill>
+                  <pic:spPr>
+                    <a:xfrm>
+                      <a:off x="0" y="0"/>
+                      <a:ext cx="5731510" cy="2945130"/>
+                    </a:xfrm>
+                    <a:prstGeom prst="rect">
+                      <a:avLst/>
+                    </a:prstGeom>
+                  </pic:spPr>
+                </pic:pic>
+              </a:graphicData>
+            </a:graphic>
+          </wp:inline>
+        </w:drawing>
+      </w:r>
+    </w:p>
+    <w:p>
+      <w:pPr>
+        <w:rPr>
+          <w:sz w:val="28"/>
+        </w:rPr>
+      </w:pPr>
     </w:p>
     <w:p>
       <w:pPr>
@@ -2433,6 +2433,1983 @@
         </w:rPr>
         <w:t xml:space="preserve"> filename -&gt; remove directory</w:t>
       </w:r>
+    </w:p>
+    <w:p>
+      <w:pPr>
+        <w:rPr>
+          <w:sz w:val="28"/>
+        </w:rPr>
+      </w:pPr>
+    </w:p>
+    <w:p>
+      <w:pPr>
+        <w:rPr>
+          <w:sz w:val="28"/>
+        </w:rPr>
+      </w:pPr>
+    </w:p>
+    <w:p>
+      <w:pPr>
+        <w:rPr>
+          <w:sz w:val="28"/>
+        </w:rPr>
+      </w:pPr>
+    </w:p>
+    <w:p>
+      <w:pPr>
+        <w:jc w:val="center"/>
+        <w:rPr>
+          <w:rFonts w:ascii="Times New Roman" w:hAnsi="Times New Roman" w:cs="Times New Roman"/>
+          <w:b/>
+          <w:bCs/>
+          <w:sz w:val="44"/>
+          <w:szCs w:val="44"/>
+          <w:u w:val="single"/>
+          <w:lang w:val="en-US"/>
+        </w:rPr>
+      </w:pPr>
+      <w:r>
+        <w:rPr>
+          <w:rFonts w:ascii="Times New Roman" w:hAnsi="Times New Roman" w:cs="Times New Roman"/>
+          <w:b/>
+          <w:bCs/>
+          <w:sz w:val="44"/>
+          <w:szCs w:val="44"/>
+          <w:u w:val="single"/>
+          <w:lang w:val="en-US"/>
+        </w:rPr>
+        <w:t>Documentation for Linux Assessment</w:t>
+      </w:r>
+    </w:p>
+    <w:p>
+      <w:pPr>
+        <w:rPr>
+          <w:rFonts w:ascii="Times New Roman" w:hAnsi="Times New Roman" w:cs="Times New Roman"/>
+          <w:b/>
+          <w:bCs/>
+          <w:sz w:val="32"/>
+          <w:szCs w:val="32"/>
+          <w:u w:val="single"/>
+          <w:lang w:val="en-US"/>
+        </w:rPr>
+      </w:pPr>
+    </w:p>
+    <w:p>
+      <w:pPr>
+        <w:pStyle w:val="paragraph"/>
+        <w:shd w:val="clear" w:color="auto" w:fill="FFFFFF"/>
+        <w:spacing w:before="0" w:beforeAutospacing="0" w:after="0" w:afterAutospacing="0"/>
+        <w:ind w:right="2595"/>
+        <w:textAlignment w:val="baseline"/>
+        <w:rPr>
+          <w:rFonts w:ascii="Segoe UI" w:hAnsi="Segoe UI" w:cs="Segoe UI"/>
+          <w:sz w:val="18"/>
+          <w:szCs w:val="18"/>
+        </w:rPr>
+      </w:pPr>
+      <w:r>
+        <w:rPr>
+          <w:rStyle w:val="normaltextrun"/>
+          <w:rFonts w:ascii="Segoe UI" w:hAnsi="Segoe UI" w:cs="Segoe UI"/>
+          <w:b/>
+          <w:bCs/>
+          <w:lang w:val="en-US"/>
+        </w:rPr>
+        <w:t>Problem Statement 1:</w:t>
+      </w:r>
+      <w:r>
+        <w:rPr>
+          <w:rStyle w:val="eop"/>
+          <w:rFonts w:ascii="Segoe UI" w:hAnsi="Segoe UI" w:cs="Segoe UI"/>
+        </w:rPr>
+        <w:t> </w:t>
+      </w:r>
+    </w:p>
+    <w:p>
+      <w:pPr>
+        <w:pStyle w:val="paragraph"/>
+        <w:shd w:val="clear" w:color="auto" w:fill="FFFFFF"/>
+        <w:spacing w:before="0" w:beforeAutospacing="0" w:after="0" w:afterAutospacing="0"/>
+        <w:ind w:right="2595"/>
+        <w:textAlignment w:val="baseline"/>
+        <w:rPr>
+          <w:rFonts w:ascii="Segoe UI" w:hAnsi="Segoe UI" w:cs="Segoe UI"/>
+          <w:sz w:val="18"/>
+          <w:szCs w:val="18"/>
+        </w:rPr>
+      </w:pPr>
+      <w:r>
+        <w:rPr>
+          <w:rStyle w:val="eop"/>
+          <w:rFonts w:ascii="Segoe UI" w:hAnsi="Segoe UI" w:cs="Segoe UI"/>
+        </w:rPr>
+        <w:t> </w:t>
+      </w:r>
+    </w:p>
+    <w:p>
+      <w:pPr>
+        <w:pStyle w:val="paragraph"/>
+        <w:shd w:val="clear" w:color="auto" w:fill="FFFFFF"/>
+        <w:spacing w:before="0" w:beforeAutospacing="0" w:after="0" w:afterAutospacing="0"/>
+        <w:ind w:right="2595"/>
+        <w:textAlignment w:val="baseline"/>
+        <w:rPr>
+          <w:rStyle w:val="normaltextrun"/>
+          <w:rFonts w:ascii="Segoe UI" w:hAnsi="Segoe UI" w:cs="Segoe UI"/>
+          <w:lang w:val="en-US"/>
+        </w:rPr>
+      </w:pPr>
+      <w:r>
+        <w:rPr>
+          <w:rStyle w:val="normaltextrun"/>
+          <w:rFonts w:ascii="Segoe UI" w:hAnsi="Segoe UI" w:cs="Segoe UI"/>
+          <w:lang w:val="en-US"/>
+        </w:rPr>
+        <w:t xml:space="preserve">Your name is Jane. </w:t>
+      </w:r>
+    </w:p>
+    <w:p>
+      <w:pPr>
+        <w:pStyle w:val="paragraph"/>
+        <w:shd w:val="clear" w:color="auto" w:fill="FFFFFF"/>
+        <w:spacing w:before="0" w:beforeAutospacing="0" w:after="0" w:afterAutospacing="0"/>
+        <w:ind w:right="2595"/>
+        <w:textAlignment w:val="baseline"/>
+        <w:rPr>
+          <w:rStyle w:val="normaltextrun"/>
+          <w:rFonts w:ascii="Segoe UI" w:hAnsi="Segoe UI" w:cs="Segoe UI"/>
+          <w:lang w:val="en-US"/>
+        </w:rPr>
+      </w:pPr>
+      <w:r>
+        <w:rPr>
+          <w:rStyle w:val="normaltextrun"/>
+          <w:rFonts w:ascii="Segoe UI" w:hAnsi="Segoe UI" w:cs="Segoe UI"/>
+          <w:noProof/>
+          <w:lang w:val="en-US"/>
+        </w:rPr>
+        <w:drawing>
+          <wp:inline distT="0" distB="0" distL="0" distR="0" wp14:anchorId="201F467D" wp14:editId="6ADFF6A9">
+            <wp:extent cx="5731510" cy="3820795"/>
+            <wp:effectExtent l="0" t="0" r="2540" b="8255"/>
+            <wp:docPr id="1397109438" name="Picture 1"/>
+            <wp:cNvGraphicFramePr>
+              <a:graphicFrameLocks xmlns:a="http://schemas.openxmlformats.org/drawingml/2006/main" noChangeAspect="1"/>
+            </wp:cNvGraphicFramePr>
+            <a:graphic xmlns:a="http://schemas.openxmlformats.org/drawingml/2006/main">
+              <a:graphicData uri="http://schemas.openxmlformats.org/drawingml/2006/picture">
+                <pic:pic xmlns:pic="http://schemas.openxmlformats.org/drawingml/2006/picture">
+                  <pic:nvPicPr>
+                    <pic:cNvPr id="1397109438" name=""/>
+                    <pic:cNvPicPr/>
+                  </pic:nvPicPr>
+                  <pic:blipFill>
+                    <a:blip r:embed="rId7"/>
+                    <a:stretch>
+                      <a:fillRect/>
+                    </a:stretch>
+                  </pic:blipFill>
+                  <pic:spPr>
+                    <a:xfrm>
+                      <a:off x="0" y="0"/>
+                      <a:ext cx="5731510" cy="3820795"/>
+                    </a:xfrm>
+                    <a:prstGeom prst="rect">
+                      <a:avLst/>
+                    </a:prstGeom>
+                  </pic:spPr>
+                </pic:pic>
+              </a:graphicData>
+            </a:graphic>
+          </wp:inline>
+        </w:drawing>
+      </w:r>
+    </w:p>
+    <w:p>
+      <w:pPr>
+        <w:pStyle w:val="paragraph"/>
+        <w:shd w:val="clear" w:color="auto" w:fill="FFFFFF"/>
+        <w:spacing w:before="0" w:beforeAutospacing="0" w:after="0" w:afterAutospacing="0"/>
+        <w:ind w:right="2595"/>
+        <w:textAlignment w:val="baseline"/>
+        <w:rPr>
+          <w:rStyle w:val="normaltextrun"/>
+          <w:rFonts w:ascii="Segoe UI" w:hAnsi="Segoe UI" w:cs="Segoe UI"/>
+          <w:lang w:val="en-US"/>
+        </w:rPr>
+      </w:pPr>
+      <w:r>
+        <w:rPr>
+          <w:rStyle w:val="normaltextrun"/>
+          <w:rFonts w:ascii="Segoe UI" w:hAnsi="Segoe UI" w:cs="Segoe UI"/>
+          <w:lang w:val="en-US"/>
+        </w:rPr>
+        <w:t xml:space="preserve">Create a repository for your project named “Linux”. </w:t>
+      </w:r>
+    </w:p>
+    <w:p>
+      <w:pPr>
+        <w:pStyle w:val="paragraph"/>
+        <w:shd w:val="clear" w:color="auto" w:fill="FFFFFF"/>
+        <w:spacing w:before="0" w:beforeAutospacing="0" w:after="0" w:afterAutospacing="0"/>
+        <w:ind w:right="2595"/>
+        <w:textAlignment w:val="baseline"/>
+        <w:rPr>
+          <w:rStyle w:val="normaltextrun"/>
+          <w:rFonts w:ascii="Segoe UI" w:hAnsi="Segoe UI" w:cs="Segoe UI"/>
+          <w:lang w:val="en-US"/>
+        </w:rPr>
+      </w:pPr>
+      <w:r>
+        <w:rPr>
+          <w:rStyle w:val="normaltextrun"/>
+          <w:rFonts w:ascii="Segoe UI" w:hAnsi="Segoe UI" w:cs="Segoe UI"/>
+          <w:noProof/>
+          <w:lang w:val="en-US"/>
+        </w:rPr>
+        <w:drawing>
+          <wp:inline distT="0" distB="0" distL="0" distR="0" wp14:anchorId="2D0695A6" wp14:editId="70A7DCA4">
+            <wp:extent cx="4823878" cy="723963"/>
+            <wp:effectExtent l="0" t="0" r="0" b="0"/>
+            <wp:docPr id="483304230" name="Picture 1"/>
+            <wp:cNvGraphicFramePr>
+              <a:graphicFrameLocks xmlns:a="http://schemas.openxmlformats.org/drawingml/2006/main" noChangeAspect="1"/>
+            </wp:cNvGraphicFramePr>
+            <a:graphic xmlns:a="http://schemas.openxmlformats.org/drawingml/2006/main">
+              <a:graphicData uri="http://schemas.openxmlformats.org/drawingml/2006/picture">
+                <pic:pic xmlns:pic="http://schemas.openxmlformats.org/drawingml/2006/picture">
+                  <pic:nvPicPr>
+                    <pic:cNvPr id="483304230" name=""/>
+                    <pic:cNvPicPr/>
+                  </pic:nvPicPr>
+                  <pic:blipFill>
+                    <a:blip r:embed="rId8"/>
+                    <a:stretch>
+                      <a:fillRect/>
+                    </a:stretch>
+                  </pic:blipFill>
+                  <pic:spPr>
+                    <a:xfrm>
+                      <a:off x="0" y="0"/>
+                      <a:ext cx="4823878" cy="723963"/>
+                    </a:xfrm>
+                    <a:prstGeom prst="rect">
+                      <a:avLst/>
+                    </a:prstGeom>
+                  </pic:spPr>
+                </pic:pic>
+              </a:graphicData>
+            </a:graphic>
+          </wp:inline>
+        </w:drawing>
+      </w:r>
+    </w:p>
+    <w:p>
+      <w:pPr>
+        <w:pStyle w:val="paragraph"/>
+        <w:shd w:val="clear" w:color="auto" w:fill="FFFFFF"/>
+        <w:spacing w:before="0" w:beforeAutospacing="0" w:after="0" w:afterAutospacing="0"/>
+        <w:ind w:right="2595"/>
+        <w:textAlignment w:val="baseline"/>
+        <w:rPr>
+          <w:rStyle w:val="normaltextrun"/>
+          <w:rFonts w:ascii="Segoe UI" w:hAnsi="Segoe UI" w:cs="Segoe UI"/>
+          <w:lang w:val="en-US"/>
+        </w:rPr>
+      </w:pPr>
+      <w:r>
+        <w:rPr>
+          <w:rStyle w:val="normaltextrun"/>
+          <w:rFonts w:ascii="Segoe UI" w:hAnsi="Segoe UI" w:cs="Segoe UI"/>
+          <w:lang w:val="en-US"/>
+        </w:rPr>
+        <w:t>The folder is created outside the home directory of Jane.</w:t>
+      </w:r>
+    </w:p>
+    <w:p>
+      <w:pPr>
+        <w:pStyle w:val="paragraph"/>
+        <w:shd w:val="clear" w:color="auto" w:fill="FFFFFF"/>
+        <w:spacing w:before="0" w:beforeAutospacing="0" w:after="0" w:afterAutospacing="0"/>
+        <w:ind w:right="2595"/>
+        <w:textAlignment w:val="baseline"/>
+        <w:rPr>
+          <w:rStyle w:val="normaltextrun"/>
+          <w:rFonts w:ascii="Segoe UI" w:hAnsi="Segoe UI" w:cs="Segoe UI"/>
+          <w:lang w:val="en-US"/>
+        </w:rPr>
+      </w:pPr>
+      <w:r>
+        <w:rPr>
+          <w:rStyle w:val="normaltextrun"/>
+          <w:rFonts w:ascii="Segoe UI" w:hAnsi="Segoe UI" w:cs="Segoe UI"/>
+          <w:noProof/>
+          <w:lang w:val="en-US"/>
+        </w:rPr>
+        <w:lastRenderedPageBreak/>
+        <w:drawing>
+          <wp:inline distT="0" distB="0" distL="0" distR="0" wp14:anchorId="72C86986" wp14:editId="0D8533E4">
+            <wp:extent cx="5731510" cy="1536700"/>
+            <wp:effectExtent l="0" t="0" r="2540" b="6350"/>
+            <wp:docPr id="1212693645" name="Picture 1"/>
+            <wp:cNvGraphicFramePr>
+              <a:graphicFrameLocks xmlns:a="http://schemas.openxmlformats.org/drawingml/2006/main" noChangeAspect="1"/>
+            </wp:cNvGraphicFramePr>
+            <a:graphic xmlns:a="http://schemas.openxmlformats.org/drawingml/2006/main">
+              <a:graphicData uri="http://schemas.openxmlformats.org/drawingml/2006/picture">
+                <pic:pic xmlns:pic="http://schemas.openxmlformats.org/drawingml/2006/picture">
+                  <pic:nvPicPr>
+                    <pic:cNvPr id="1212693645" name=""/>
+                    <pic:cNvPicPr/>
+                  </pic:nvPicPr>
+                  <pic:blipFill>
+                    <a:blip r:embed="rId9"/>
+                    <a:stretch>
+                      <a:fillRect/>
+                    </a:stretch>
+                  </pic:blipFill>
+                  <pic:spPr>
+                    <a:xfrm>
+                      <a:off x="0" y="0"/>
+                      <a:ext cx="5731510" cy="1536700"/>
+                    </a:xfrm>
+                    <a:prstGeom prst="rect">
+                      <a:avLst/>
+                    </a:prstGeom>
+                  </pic:spPr>
+                </pic:pic>
+              </a:graphicData>
+            </a:graphic>
+          </wp:inline>
+        </w:drawing>
+      </w:r>
+    </w:p>
+    <w:p>
+      <w:pPr>
+        <w:pStyle w:val="paragraph"/>
+        <w:shd w:val="clear" w:color="auto" w:fill="FFFFFF"/>
+        <w:spacing w:before="0" w:beforeAutospacing="0" w:after="0" w:afterAutospacing="0"/>
+        <w:ind w:right="2595"/>
+        <w:textAlignment w:val="baseline"/>
+        <w:rPr>
+          <w:rStyle w:val="eop"/>
+          <w:rFonts w:ascii="Segoe UI" w:hAnsi="Segoe UI" w:cs="Segoe UI"/>
+        </w:rPr>
+      </w:pPr>
+      <w:r>
+        <w:rPr>
+          <w:rStyle w:val="normaltextrun"/>
+          <w:rFonts w:ascii="Segoe UI" w:hAnsi="Segoe UI" w:cs="Segoe UI"/>
+          <w:lang w:val="en-US"/>
+        </w:rPr>
+        <w:t xml:space="preserve"> It is a group project and your friend Tom also has to have access to this repository. </w:t>
+      </w:r>
+      <w:r>
+        <w:rPr>
+          <w:rStyle w:val="eop"/>
+          <w:rFonts w:ascii="Segoe UI" w:hAnsi="Segoe UI" w:cs="Segoe UI"/>
+        </w:rPr>
+        <w:t> </w:t>
+      </w:r>
+    </w:p>
+    <w:p>
+      <w:pPr>
+        <w:pStyle w:val="paragraph"/>
+        <w:shd w:val="clear" w:color="auto" w:fill="FFFFFF"/>
+        <w:spacing w:before="0" w:beforeAutospacing="0" w:after="0" w:afterAutospacing="0"/>
+        <w:ind w:right="2595"/>
+        <w:textAlignment w:val="baseline"/>
+        <w:rPr>
+          <w:rStyle w:val="eop"/>
+          <w:rFonts w:ascii="Segoe UI" w:hAnsi="Segoe UI" w:cs="Segoe UI"/>
+        </w:rPr>
+      </w:pPr>
+    </w:p>
+    <w:p>
+      <w:pPr>
+        <w:pStyle w:val="paragraph"/>
+        <w:shd w:val="clear" w:color="auto" w:fill="FFFFFF"/>
+        <w:spacing w:before="0" w:beforeAutospacing="0" w:after="0" w:afterAutospacing="0"/>
+        <w:ind w:right="2595"/>
+        <w:textAlignment w:val="baseline"/>
+        <w:rPr>
+          <w:rFonts w:ascii="Segoe UI" w:hAnsi="Segoe UI" w:cs="Segoe UI"/>
+          <w:sz w:val="18"/>
+          <w:szCs w:val="18"/>
+        </w:rPr>
+      </w:pPr>
+      <w:r>
+        <w:rPr>
+          <w:rFonts w:ascii="Segoe UI" w:hAnsi="Segoe UI" w:cs="Segoe UI"/>
+          <w:noProof/>
+          <w:sz w:val="18"/>
+          <w:szCs w:val="18"/>
+        </w:rPr>
+        <w:drawing>
+          <wp:inline distT="0" distB="0" distL="0" distR="0" wp14:anchorId="4A246F32" wp14:editId="72CAA1EF">
+            <wp:extent cx="4138019" cy="480102"/>
+            <wp:effectExtent l="0" t="0" r="0" b="0"/>
+            <wp:docPr id="1481509111" name="Picture 1"/>
+            <wp:cNvGraphicFramePr>
+              <a:graphicFrameLocks xmlns:a="http://schemas.openxmlformats.org/drawingml/2006/main" noChangeAspect="1"/>
+            </wp:cNvGraphicFramePr>
+            <a:graphic xmlns:a="http://schemas.openxmlformats.org/drawingml/2006/main">
+              <a:graphicData uri="http://schemas.openxmlformats.org/drawingml/2006/picture">
+                <pic:pic xmlns:pic="http://schemas.openxmlformats.org/drawingml/2006/picture">
+                  <pic:nvPicPr>
+                    <pic:cNvPr id="1481509111" name=""/>
+                    <pic:cNvPicPr/>
+                  </pic:nvPicPr>
+                  <pic:blipFill>
+                    <a:blip r:embed="rId10"/>
+                    <a:stretch>
+                      <a:fillRect/>
+                    </a:stretch>
+                  </pic:blipFill>
+                  <pic:spPr>
+                    <a:xfrm>
+                      <a:off x="0" y="0"/>
+                      <a:ext cx="4138019" cy="480102"/>
+                    </a:xfrm>
+                    <a:prstGeom prst="rect">
+                      <a:avLst/>
+                    </a:prstGeom>
+                  </pic:spPr>
+                </pic:pic>
+              </a:graphicData>
+            </a:graphic>
+          </wp:inline>
+        </w:drawing>
+      </w:r>
+    </w:p>
+    <w:p>
+      <w:pPr>
+        <w:pStyle w:val="paragraph"/>
+        <w:shd w:val="clear" w:color="auto" w:fill="FFFFFF"/>
+        <w:spacing w:before="0" w:beforeAutospacing="0" w:after="0" w:afterAutospacing="0"/>
+        <w:ind w:right="2595"/>
+        <w:textAlignment w:val="baseline"/>
+        <w:rPr>
+          <w:rFonts w:ascii="Segoe UI" w:hAnsi="Segoe UI" w:cs="Segoe UI"/>
+          <w:sz w:val="18"/>
+          <w:szCs w:val="18"/>
+        </w:rPr>
+      </w:pPr>
+      <w:r>
+        <w:rPr>
+          <w:rStyle w:val="eop"/>
+          <w:rFonts w:ascii="Segoe UI" w:hAnsi="Segoe UI" w:cs="Segoe UI"/>
+        </w:rPr>
+        <w:t> </w:t>
+      </w:r>
+    </w:p>
+    <w:p>
+      <w:pPr>
+        <w:pStyle w:val="paragraph"/>
+        <w:shd w:val="clear" w:color="auto" w:fill="FFFFFF"/>
+        <w:spacing w:before="0" w:beforeAutospacing="0" w:after="0" w:afterAutospacing="0"/>
+        <w:ind w:right="2595"/>
+        <w:textAlignment w:val="baseline"/>
+        <w:rPr>
+          <w:rFonts w:ascii="Segoe UI" w:hAnsi="Segoe UI" w:cs="Segoe UI"/>
+          <w:sz w:val="18"/>
+          <w:szCs w:val="18"/>
+        </w:rPr>
+      </w:pPr>
+      <w:r>
+        <w:rPr>
+          <w:rStyle w:val="normaltextrun"/>
+          <w:rFonts w:ascii="Segoe UI" w:hAnsi="Segoe UI" w:cs="Segoe UI"/>
+          <w:b/>
+          <w:bCs/>
+          <w:lang w:val="en-US"/>
+        </w:rPr>
+        <w:t>Things to be noted:</w:t>
+      </w:r>
+      <w:r>
+        <w:rPr>
+          <w:rStyle w:val="eop"/>
+          <w:rFonts w:ascii="Segoe UI" w:hAnsi="Segoe UI" w:cs="Segoe UI"/>
+        </w:rPr>
+        <w:t> </w:t>
+      </w:r>
+    </w:p>
+    <w:p>
+      <w:pPr>
+        <w:pStyle w:val="paragraph"/>
+        <w:shd w:val="clear" w:color="auto" w:fill="FFFFFF"/>
+        <w:spacing w:before="0" w:beforeAutospacing="0" w:after="0" w:afterAutospacing="0"/>
+        <w:ind w:right="2595"/>
+        <w:textAlignment w:val="baseline"/>
+        <w:rPr>
+          <w:rStyle w:val="eop"/>
+          <w:rFonts w:ascii="Segoe UI" w:hAnsi="Segoe UI" w:cs="Segoe UI"/>
+        </w:rPr>
+      </w:pPr>
+      <w:r>
+        <w:rPr>
+          <w:rStyle w:val="normaltextrun"/>
+          <w:rFonts w:ascii="Segoe UI" w:hAnsi="Segoe UI" w:cs="Segoe UI"/>
+          <w:lang w:val="en-US"/>
+        </w:rPr>
+        <w:t>• You create a user Tom with short description and password and a home directory.</w:t>
+      </w:r>
+      <w:r>
+        <w:rPr>
+          <w:rStyle w:val="eop"/>
+          <w:rFonts w:ascii="Segoe UI" w:hAnsi="Segoe UI" w:cs="Segoe UI"/>
+        </w:rPr>
+        <w:t> </w:t>
+      </w:r>
+    </w:p>
+    <w:p>
+      <w:pPr>
+        <w:pStyle w:val="paragraph"/>
+        <w:shd w:val="clear" w:color="auto" w:fill="FFFFFF"/>
+        <w:spacing w:before="0" w:beforeAutospacing="0" w:after="0" w:afterAutospacing="0"/>
+        <w:ind w:right="2595"/>
+        <w:textAlignment w:val="baseline"/>
+        <w:rPr>
+          <w:rFonts w:ascii="Segoe UI" w:hAnsi="Segoe UI" w:cs="Segoe UI"/>
+          <w:sz w:val="18"/>
+          <w:szCs w:val="18"/>
+        </w:rPr>
+      </w:pPr>
+      <w:r>
+        <w:rPr>
+          <w:rStyle w:val="eop"/>
+          <w:rFonts w:ascii="Segoe UI" w:hAnsi="Segoe UI" w:cs="Segoe UI"/>
+          <w:noProof/>
+        </w:rPr>
+        <w:drawing>
+          <wp:inline distT="0" distB="0" distL="0" distR="0" wp14:anchorId="62B346AF" wp14:editId="12AB80F7">
+            <wp:extent cx="5677392" cy="3299746"/>
+            <wp:effectExtent l="0" t="0" r="0" b="0"/>
+            <wp:docPr id="1584826241" name="Picture 1"/>
+            <wp:cNvGraphicFramePr>
+              <a:graphicFrameLocks xmlns:a="http://schemas.openxmlformats.org/drawingml/2006/main" noChangeAspect="1"/>
+            </wp:cNvGraphicFramePr>
+            <a:graphic xmlns:a="http://schemas.openxmlformats.org/drawingml/2006/main">
+              <a:graphicData uri="http://schemas.openxmlformats.org/drawingml/2006/picture">
+                <pic:pic xmlns:pic="http://schemas.openxmlformats.org/drawingml/2006/picture">
+                  <pic:nvPicPr>
+                    <pic:cNvPr id="1584826241" name=""/>
+                    <pic:cNvPicPr/>
+                  </pic:nvPicPr>
+                  <pic:blipFill>
+                    <a:blip r:embed="rId11"/>
+                    <a:stretch>
+                      <a:fillRect/>
+                    </a:stretch>
+                  </pic:blipFill>
+                  <pic:spPr>
+                    <a:xfrm>
+                      <a:off x="0" y="0"/>
+                      <a:ext cx="5677392" cy="3299746"/>
+                    </a:xfrm>
+                    <a:prstGeom prst="rect">
+                      <a:avLst/>
+                    </a:prstGeom>
+                  </pic:spPr>
+                </pic:pic>
+              </a:graphicData>
+            </a:graphic>
+          </wp:inline>
+        </w:drawing>
+      </w:r>
+    </w:p>
+    <w:p>
+      <w:pPr>
+        <w:pStyle w:val="paragraph"/>
+        <w:shd w:val="clear" w:color="auto" w:fill="FFFFFF"/>
+        <w:spacing w:before="0" w:beforeAutospacing="0" w:after="0" w:afterAutospacing="0"/>
+        <w:ind w:right="2595"/>
+        <w:textAlignment w:val="baseline"/>
+        <w:rPr>
+          <w:rStyle w:val="normaltextrun"/>
+          <w:rFonts w:ascii="Segoe UI" w:hAnsi="Segoe UI" w:cs="Segoe UI"/>
+          <w:lang w:val="en-US"/>
+        </w:rPr>
+      </w:pPr>
+      <w:r>
+        <w:rPr>
+          <w:rStyle w:val="normaltextrun"/>
+          <w:rFonts w:ascii="Segoe UI" w:hAnsi="Segoe UI" w:cs="Segoe UI"/>
+          <w:lang w:val="en-US"/>
+        </w:rPr>
+        <w:t>•Let Tom modify his shell and password. </w:t>
+      </w:r>
+    </w:p>
+    <w:p>
+      <w:pPr>
+        <w:pStyle w:val="paragraph"/>
+        <w:shd w:val="clear" w:color="auto" w:fill="FFFFFF"/>
+        <w:spacing w:before="0" w:beforeAutospacing="0" w:after="0" w:afterAutospacing="0"/>
+        <w:ind w:right="2595"/>
+        <w:textAlignment w:val="baseline"/>
+        <w:rPr>
+          <w:rFonts w:ascii="Segoe UI" w:hAnsi="Segoe UI" w:cs="Segoe UI"/>
+          <w:sz w:val="18"/>
+          <w:szCs w:val="18"/>
+        </w:rPr>
+      </w:pPr>
+      <w:r>
+        <w:rPr>
+          <w:rStyle w:val="eop"/>
+          <w:rFonts w:ascii="Segoe UI" w:hAnsi="Segoe UI" w:cs="Segoe UI"/>
+          <w:noProof/>
+        </w:rPr>
+        <w:drawing>
+          <wp:inline distT="0" distB="0" distL="0" distR="0" wp14:anchorId="587F51F4" wp14:editId="2777EFC2">
+            <wp:extent cx="3947502" cy="1165961"/>
+            <wp:effectExtent l="0" t="0" r="0" b="0"/>
+            <wp:docPr id="1287953714" name="Picture 1"/>
+            <wp:cNvGraphicFramePr>
+              <a:graphicFrameLocks xmlns:a="http://schemas.openxmlformats.org/drawingml/2006/main" noChangeAspect="1"/>
+            </wp:cNvGraphicFramePr>
+            <a:graphic xmlns:a="http://schemas.openxmlformats.org/drawingml/2006/main">
+              <a:graphicData uri="http://schemas.openxmlformats.org/drawingml/2006/picture">
+                <pic:pic xmlns:pic="http://schemas.openxmlformats.org/drawingml/2006/picture">
+                  <pic:nvPicPr>
+                    <pic:cNvPr id="1287953714" name=""/>
+                    <pic:cNvPicPr/>
+                  </pic:nvPicPr>
+                  <pic:blipFill>
+                    <a:blip r:embed="rId12"/>
+                    <a:stretch>
+                      <a:fillRect/>
+                    </a:stretch>
+                  </pic:blipFill>
+                  <pic:spPr>
+                    <a:xfrm>
+                      <a:off x="0" y="0"/>
+                      <a:ext cx="3947502" cy="1165961"/>
+                    </a:xfrm>
+                    <a:prstGeom prst="rect">
+                      <a:avLst/>
+                    </a:prstGeom>
+                  </pic:spPr>
+                </pic:pic>
+              </a:graphicData>
+            </a:graphic>
+          </wp:inline>
+        </w:drawing>
+      </w:r>
+      <w:r>
+        <w:rPr>
+          <w:rStyle w:val="eop"/>
+          <w:rFonts w:ascii="Segoe UI" w:hAnsi="Segoe UI" w:cs="Segoe UI"/>
+        </w:rPr>
+        <w:t> </w:t>
+      </w:r>
+    </w:p>
+    <w:p>
+      <w:pPr>
+        <w:pStyle w:val="paragraph"/>
+        <w:shd w:val="clear" w:color="auto" w:fill="FFFFFF"/>
+        <w:spacing w:before="0" w:beforeAutospacing="0" w:after="0" w:afterAutospacing="0"/>
+        <w:ind w:right="2595"/>
+        <w:textAlignment w:val="baseline"/>
+        <w:rPr>
+          <w:rStyle w:val="eop"/>
+          <w:rFonts w:ascii="Segoe UI" w:hAnsi="Segoe UI" w:cs="Segoe UI"/>
+        </w:rPr>
+      </w:pPr>
+      <w:r>
+        <w:rPr>
+          <w:rStyle w:val="normaltextrun"/>
+          <w:rFonts w:ascii="Segoe UI" w:hAnsi="Segoe UI" w:cs="Segoe UI"/>
+          <w:lang w:val="en-US"/>
+        </w:rPr>
+        <w:t>•Tom shouldn’t be able to access your home folder.</w:t>
+      </w:r>
+      <w:r>
+        <w:rPr>
+          <w:rStyle w:val="eop"/>
+          <w:rFonts w:ascii="Segoe UI" w:hAnsi="Segoe UI" w:cs="Segoe UI"/>
+        </w:rPr>
+        <w:t> </w:t>
+      </w:r>
+    </w:p>
+    <w:p>
+      <w:pPr>
+        <w:pStyle w:val="paragraph"/>
+        <w:shd w:val="clear" w:color="auto" w:fill="FFFFFF"/>
+        <w:spacing w:before="0" w:beforeAutospacing="0" w:after="0" w:afterAutospacing="0"/>
+        <w:ind w:right="2595"/>
+        <w:textAlignment w:val="baseline"/>
+        <w:rPr>
+          <w:rFonts w:ascii="Segoe UI" w:hAnsi="Segoe UI" w:cs="Segoe UI"/>
+          <w:sz w:val="18"/>
+          <w:szCs w:val="18"/>
+        </w:rPr>
+      </w:pPr>
+      <w:r>
+        <w:rPr>
+          <w:rFonts w:ascii="Segoe UI" w:hAnsi="Segoe UI" w:cs="Segoe UI"/>
+          <w:noProof/>
+          <w:sz w:val="18"/>
+          <w:szCs w:val="18"/>
+        </w:rPr>
+        <w:lastRenderedPageBreak/>
+        <w:drawing>
+          <wp:inline distT="0" distB="0" distL="0" distR="0" wp14:anchorId="3F35B174" wp14:editId="09E59007">
+            <wp:extent cx="5273497" cy="1905165"/>
+            <wp:effectExtent l="0" t="0" r="3810" b="0"/>
+            <wp:docPr id="974934661" name="Picture 1"/>
+            <wp:cNvGraphicFramePr>
+              <a:graphicFrameLocks xmlns:a="http://schemas.openxmlformats.org/drawingml/2006/main" noChangeAspect="1"/>
+            </wp:cNvGraphicFramePr>
+            <a:graphic xmlns:a="http://schemas.openxmlformats.org/drawingml/2006/main">
+              <a:graphicData uri="http://schemas.openxmlformats.org/drawingml/2006/picture">
+                <pic:pic xmlns:pic="http://schemas.openxmlformats.org/drawingml/2006/picture">
+                  <pic:nvPicPr>
+                    <pic:cNvPr id="974934661" name=""/>
+                    <pic:cNvPicPr/>
+                  </pic:nvPicPr>
+                  <pic:blipFill>
+                    <a:blip r:embed="rId13"/>
+                    <a:stretch>
+                      <a:fillRect/>
+                    </a:stretch>
+                  </pic:blipFill>
+                  <pic:spPr>
+                    <a:xfrm>
+                      <a:off x="0" y="0"/>
+                      <a:ext cx="5273497" cy="1905165"/>
+                    </a:xfrm>
+                    <a:prstGeom prst="rect">
+                      <a:avLst/>
+                    </a:prstGeom>
+                  </pic:spPr>
+                </pic:pic>
+              </a:graphicData>
+            </a:graphic>
+          </wp:inline>
+        </w:drawing>
+      </w:r>
+    </w:p>
+    <w:p>
+      <w:pPr>
+        <w:pStyle w:val="paragraph"/>
+        <w:shd w:val="clear" w:color="auto" w:fill="FFFFFF"/>
+        <w:spacing w:before="0" w:beforeAutospacing="0" w:after="0" w:afterAutospacing="0"/>
+        <w:ind w:right="2595"/>
+        <w:textAlignment w:val="baseline"/>
+        <w:rPr>
+          <w:rStyle w:val="eop"/>
+          <w:rFonts w:ascii="Segoe UI" w:hAnsi="Segoe UI" w:cs="Segoe UI"/>
+        </w:rPr>
+      </w:pPr>
+      <w:r>
+        <w:rPr>
+          <w:rStyle w:val="normaltextrun"/>
+          <w:rFonts w:ascii="Segoe UI" w:hAnsi="Segoe UI" w:cs="Segoe UI"/>
+          <w:lang w:val="en-US"/>
+        </w:rPr>
+        <w:t>•Create another folder named ‘notes’ where you keep your study notes and Tom and may be other friends can also have same access to it. Guest shouldn’t be able to modify anything.</w:t>
+      </w:r>
+      <w:r>
+        <w:rPr>
+          <w:rStyle w:val="eop"/>
+          <w:rFonts w:ascii="Segoe UI" w:hAnsi="Segoe UI" w:cs="Segoe UI"/>
+        </w:rPr>
+        <w:t> </w:t>
+      </w:r>
+    </w:p>
+    <w:p>
+      <w:pPr>
+        <w:pStyle w:val="paragraph"/>
+        <w:shd w:val="clear" w:color="auto" w:fill="FFFFFF"/>
+        <w:spacing w:before="0" w:beforeAutospacing="0" w:after="0" w:afterAutospacing="0"/>
+        <w:ind w:right="2595"/>
+        <w:textAlignment w:val="baseline"/>
+        <w:rPr>
+          <w:rFonts w:ascii="Segoe UI" w:hAnsi="Segoe UI" w:cs="Segoe UI"/>
+          <w:lang w:val="en-US"/>
+        </w:rPr>
+      </w:pPr>
+      <w:r>
+        <w:rPr>
+          <w:rFonts w:ascii="Segoe UI" w:hAnsi="Segoe UI" w:cs="Segoe UI"/>
+          <w:noProof/>
+          <w:lang w:val="en-US"/>
+        </w:rPr>
+        <w:drawing>
+          <wp:inline distT="0" distB="0" distL="0" distR="0" wp14:anchorId="46D30AB3" wp14:editId="294E4AAC">
+            <wp:extent cx="4732430" cy="1562235"/>
+            <wp:effectExtent l="0" t="0" r="0" b="0"/>
+            <wp:docPr id="271634775" name="Picture 1"/>
+            <wp:cNvGraphicFramePr>
+              <a:graphicFrameLocks xmlns:a="http://schemas.openxmlformats.org/drawingml/2006/main" noChangeAspect="1"/>
+            </wp:cNvGraphicFramePr>
+            <a:graphic xmlns:a="http://schemas.openxmlformats.org/drawingml/2006/main">
+              <a:graphicData uri="http://schemas.openxmlformats.org/drawingml/2006/picture">
+                <pic:pic xmlns:pic="http://schemas.openxmlformats.org/drawingml/2006/picture">
+                  <pic:nvPicPr>
+                    <pic:cNvPr id="271634775" name=""/>
+                    <pic:cNvPicPr/>
+                  </pic:nvPicPr>
+                  <pic:blipFill>
+                    <a:blip r:embed="rId14"/>
+                    <a:stretch>
+                      <a:fillRect/>
+                    </a:stretch>
+                  </pic:blipFill>
+                  <pic:spPr>
+                    <a:xfrm>
+                      <a:off x="0" y="0"/>
+                      <a:ext cx="4732430" cy="1562235"/>
+                    </a:xfrm>
+                    <a:prstGeom prst="rect">
+                      <a:avLst/>
+                    </a:prstGeom>
+                  </pic:spPr>
+                </pic:pic>
+              </a:graphicData>
+            </a:graphic>
+          </wp:inline>
+        </w:drawing>
+      </w:r>
+    </w:p>
+    <w:p>
+      <w:pPr>
+        <w:pStyle w:val="paragraph"/>
+        <w:shd w:val="clear" w:color="auto" w:fill="FFFFFF"/>
+        <w:spacing w:before="0" w:beforeAutospacing="0" w:after="0" w:afterAutospacing="0"/>
+        <w:ind w:right="2595"/>
+        <w:textAlignment w:val="baseline"/>
+        <w:rPr>
+          <w:rStyle w:val="eop"/>
+          <w:rFonts w:ascii="Segoe UI" w:hAnsi="Segoe UI" w:cs="Segoe UI"/>
+        </w:rPr>
+      </w:pPr>
+      <w:r>
+        <w:rPr>
+          <w:rStyle w:val="normaltextrun"/>
+          <w:rFonts w:ascii="Segoe UI" w:hAnsi="Segoe UI" w:cs="Segoe UI"/>
+          <w:lang w:val="en-US"/>
+        </w:rPr>
+        <w:t>•Create another folder named ‘research’ where you keep the list of your researches. Others can have a look at list of researches in it but no one should be able to read, write it. </w:t>
+      </w:r>
+      <w:r>
+        <w:rPr>
+          <w:rStyle w:val="eop"/>
+          <w:rFonts w:ascii="Segoe UI" w:hAnsi="Segoe UI" w:cs="Segoe UI"/>
+        </w:rPr>
+        <w:t> </w:t>
+      </w:r>
+    </w:p>
+    <w:p>
+      <w:pPr>
+        <w:pStyle w:val="paragraph"/>
+        <w:shd w:val="clear" w:color="auto" w:fill="FFFFFF"/>
+        <w:spacing w:before="0" w:beforeAutospacing="0" w:after="0" w:afterAutospacing="0"/>
+        <w:ind w:right="2595"/>
+        <w:textAlignment w:val="baseline"/>
+        <w:rPr>
+          <w:rFonts w:ascii="Segoe UI" w:hAnsi="Segoe UI" w:cs="Segoe UI"/>
+          <w:sz w:val="18"/>
+          <w:szCs w:val="18"/>
+        </w:rPr>
+      </w:pPr>
+      <w:r>
+        <w:rPr>
+          <w:rFonts w:ascii="Segoe UI" w:hAnsi="Segoe UI" w:cs="Segoe UI"/>
+          <w:noProof/>
+          <w:sz w:val="18"/>
+          <w:szCs w:val="18"/>
+        </w:rPr>
+        <w:drawing>
+          <wp:inline distT="0" distB="0" distL="0" distR="0" wp14:anchorId="3B937390" wp14:editId="22C5354E">
+            <wp:extent cx="5731510" cy="1120775"/>
+            <wp:effectExtent l="0" t="0" r="2540" b="3175"/>
+            <wp:docPr id="2009977568" name="Picture 1"/>
+            <wp:cNvGraphicFramePr>
+              <a:graphicFrameLocks xmlns:a="http://schemas.openxmlformats.org/drawingml/2006/main" noChangeAspect="1"/>
+            </wp:cNvGraphicFramePr>
+            <a:graphic xmlns:a="http://schemas.openxmlformats.org/drawingml/2006/main">
+              <a:graphicData uri="http://schemas.openxmlformats.org/drawingml/2006/picture">
+                <pic:pic xmlns:pic="http://schemas.openxmlformats.org/drawingml/2006/picture">
+                  <pic:nvPicPr>
+                    <pic:cNvPr id="2009977568" name=""/>
+                    <pic:cNvPicPr/>
+                  </pic:nvPicPr>
+                  <pic:blipFill>
+                    <a:blip r:embed="rId15"/>
+                    <a:stretch>
+                      <a:fillRect/>
+                    </a:stretch>
+                  </pic:blipFill>
+                  <pic:spPr>
+                    <a:xfrm>
+                      <a:off x="0" y="0"/>
+                      <a:ext cx="5731510" cy="1120775"/>
+                    </a:xfrm>
+                    <a:prstGeom prst="rect">
+                      <a:avLst/>
+                    </a:prstGeom>
+                  </pic:spPr>
+                </pic:pic>
+              </a:graphicData>
+            </a:graphic>
+          </wp:inline>
+        </w:drawing>
+      </w:r>
+    </w:p>
+    <w:p>
+      <w:pPr>
+        <w:rPr>
+          <w:rFonts w:ascii="Times New Roman" w:hAnsi="Times New Roman" w:cs="Times New Roman"/>
+          <w:sz w:val="32"/>
+          <w:szCs w:val="32"/>
+          <w:lang w:val="en-US"/>
+        </w:rPr>
+      </w:pPr>
+      <w:r>
+        <w:rPr>
+          <w:rFonts w:ascii="Times New Roman" w:hAnsi="Times New Roman" w:cs="Times New Roman"/>
+          <w:sz w:val="32"/>
+          <w:szCs w:val="32"/>
+          <w:lang w:val="en-US"/>
+        </w:rPr>
+        <w:tab/>
+      </w:r>
+    </w:p>
+    <w:p>
+      <w:pPr>
+        <w:rPr>
+          <w:rFonts w:ascii="Times New Roman" w:hAnsi="Times New Roman" w:cs="Times New Roman"/>
+          <w:sz w:val="32"/>
+          <w:szCs w:val="32"/>
+          <w:lang w:val="en-US"/>
+        </w:rPr>
+      </w:pPr>
+    </w:p>
+    <w:p>
+      <w:pPr>
+        <w:pStyle w:val="paragraph"/>
+        <w:spacing w:before="0" w:beforeAutospacing="0" w:after="0" w:afterAutospacing="0"/>
+        <w:textAlignment w:val="baseline"/>
+        <w:rPr>
+          <w:rFonts w:ascii="Segoe UI" w:hAnsi="Segoe UI" w:cs="Segoe UI"/>
+        </w:rPr>
+      </w:pPr>
+      <w:r>
+        <w:rPr>
+          <w:rStyle w:val="normaltextrun"/>
+          <w:rFonts w:ascii="Segoe UI" w:hAnsi="Segoe UI" w:cs="Segoe UI"/>
+          <w:b/>
+          <w:bCs/>
+          <w:lang w:val="en-US"/>
+        </w:rPr>
+        <w:t>Problem Statement 2: </w:t>
+      </w:r>
+      <w:r>
+        <w:rPr>
+          <w:rStyle w:val="eop"/>
+          <w:rFonts w:ascii="Segoe UI" w:hAnsi="Segoe UI" w:cs="Segoe UI"/>
+        </w:rPr>
+        <w:t> </w:t>
+      </w:r>
+    </w:p>
+    <w:p>
+      <w:pPr>
+        <w:pStyle w:val="paragraph"/>
+        <w:spacing w:before="0" w:beforeAutospacing="0" w:after="0" w:afterAutospacing="0"/>
+        <w:textAlignment w:val="baseline"/>
+        <w:rPr>
+          <w:rFonts w:ascii="Segoe UI" w:hAnsi="Segoe UI" w:cs="Segoe UI"/>
+        </w:rPr>
+      </w:pPr>
+      <w:r>
+        <w:rPr>
+          <w:rStyle w:val="normaltextrun"/>
+          <w:rFonts w:ascii="Segoe UI" w:hAnsi="Segoe UI" w:cs="Segoe UI"/>
+          <w:lang w:val="en-US"/>
+        </w:rPr>
+        <w:t>You are trying to access port 5432, but the system throwing an error by stating process 5432 is already. How do you restart the program in 5432.</w:t>
+      </w:r>
+      <w:r>
+        <w:rPr>
+          <w:rStyle w:val="eop"/>
+          <w:rFonts w:ascii="Segoe UI" w:hAnsi="Segoe UI" w:cs="Segoe UI"/>
+        </w:rPr>
+        <w:t> </w:t>
+      </w:r>
+    </w:p>
+    <w:p>
+      <w:pPr>
+        <w:pStyle w:val="paragraph"/>
+        <w:spacing w:before="0" w:beforeAutospacing="0" w:after="0" w:afterAutospacing="0"/>
+        <w:textAlignment w:val="baseline"/>
+        <w:rPr>
+          <w:rFonts w:ascii="Segoe UI" w:hAnsi="Segoe UI" w:cs="Segoe UI"/>
+        </w:rPr>
+      </w:pPr>
+      <w:r>
+        <w:rPr>
+          <w:rStyle w:val="normaltextrun"/>
+          <w:rFonts w:ascii="Segoe UI" w:hAnsi="Segoe UI" w:cs="Segoe UI"/>
+          <w:b/>
+          <w:bCs/>
+          <w:lang w:val="en-US"/>
+        </w:rPr>
+        <w:t>Things to do:</w:t>
+      </w:r>
+      <w:r>
+        <w:rPr>
+          <w:rStyle w:val="eop"/>
+          <w:rFonts w:ascii="Segoe UI" w:hAnsi="Segoe UI" w:cs="Segoe UI"/>
+        </w:rPr>
+        <w:t> </w:t>
+      </w:r>
+    </w:p>
+    <w:p>
+      <w:pPr>
+        <w:pStyle w:val="paragraph"/>
+        <w:numPr>
+          <w:ilvl w:val="0"/>
+          <w:numId w:val="1"/>
+        </w:numPr>
+        <w:spacing w:before="0" w:beforeAutospacing="0" w:after="0" w:afterAutospacing="0"/>
+        <w:ind w:left="1080" w:firstLine="0"/>
+        <w:textAlignment w:val="baseline"/>
+        <w:rPr>
+          <w:rFonts w:ascii="Segoe UI" w:hAnsi="Segoe UI" w:cs="Segoe UI"/>
+        </w:rPr>
+      </w:pPr>
+      <w:r>
+        <w:rPr>
+          <w:rStyle w:val="normaltextrun"/>
+          <w:rFonts w:ascii="Segoe UI" w:hAnsi="Segoe UI" w:cs="Segoe UI"/>
+          <w:lang w:val="en-US"/>
+        </w:rPr>
+        <w:t>Check all the running process</w:t>
+      </w:r>
+      <w:r>
+        <w:rPr>
+          <w:rStyle w:val="eop"/>
+          <w:rFonts w:ascii="Segoe UI" w:hAnsi="Segoe UI" w:cs="Segoe UI"/>
+        </w:rPr>
+        <w:t> </w:t>
+      </w:r>
+    </w:p>
+    <w:p>
+      <w:pPr>
+        <w:pStyle w:val="paragraph"/>
+        <w:numPr>
+          <w:ilvl w:val="0"/>
+          <w:numId w:val="2"/>
+        </w:numPr>
+        <w:spacing w:before="0" w:beforeAutospacing="0" w:after="0" w:afterAutospacing="0"/>
+        <w:ind w:left="1080" w:firstLine="0"/>
+        <w:textAlignment w:val="baseline"/>
+        <w:rPr>
+          <w:rStyle w:val="eop"/>
+          <w:rFonts w:ascii="Segoe UI" w:hAnsi="Segoe UI" w:cs="Segoe UI"/>
+        </w:rPr>
+      </w:pPr>
+      <w:r>
+        <w:rPr>
+          <w:rStyle w:val="normaltextrun"/>
+          <w:rFonts w:ascii="Segoe UI" w:hAnsi="Segoe UI" w:cs="Segoe UI"/>
+          <w:lang w:val="en-US"/>
+        </w:rPr>
+        <w:t>Kill the selected process</w:t>
+      </w:r>
+      <w:r>
+        <w:rPr>
+          <w:rStyle w:val="eop"/>
+          <w:rFonts w:ascii="Segoe UI" w:hAnsi="Segoe UI" w:cs="Segoe UI"/>
+        </w:rPr>
+        <w:t> </w:t>
+      </w:r>
+    </w:p>
+    <w:p>
+      <w:pPr>
+        <w:pStyle w:val="NormalWeb"/>
+        <w:ind w:left="720"/>
+      </w:pPr>
+      <w:r>
+        <w:rPr>
+          <w:noProof/>
+        </w:rPr>
+        <w:lastRenderedPageBreak/>
+        <w:drawing>
+          <wp:inline distT="0" distB="0" distL="0" distR="0" wp14:anchorId="029AAA96" wp14:editId="028EE748">
+            <wp:extent cx="5731510" cy="1456055"/>
+            <wp:effectExtent l="0" t="0" r="2540" b="0"/>
+            <wp:docPr id="1599656214" name="Picture 1"/>
+            <wp:cNvGraphicFramePr>
+              <a:graphicFrameLocks xmlns:a="http://schemas.openxmlformats.org/drawingml/2006/main" noChangeAspect="1"/>
+            </wp:cNvGraphicFramePr>
+            <a:graphic xmlns:a="http://schemas.openxmlformats.org/drawingml/2006/main">
+              <a:graphicData uri="http://schemas.openxmlformats.org/drawingml/2006/picture">
+                <pic:pic xmlns:pic="http://schemas.openxmlformats.org/drawingml/2006/picture">
+                  <pic:nvPicPr>
+                    <pic:cNvPr id="0" name="Picture 1"/>
+                    <pic:cNvPicPr>
+                      <a:picLocks noChangeAspect="1" noChangeArrowheads="1"/>
+                    </pic:cNvPicPr>
+                  </pic:nvPicPr>
+                  <pic:blipFill>
+                    <a:blip r:embed="rId16">
+                      <a:extLst>
+                        <a:ext uri="{28A0092B-C50C-407E-A947-70E740481C1C}">
+                          <a14:useLocalDpi xmlns:a14="http://schemas.microsoft.com/office/drawing/2010/main" val="0"/>
+                        </a:ext>
+                      </a:extLst>
+                    </a:blip>
+                    <a:srcRect/>
+                    <a:stretch>
+                      <a:fillRect/>
+                    </a:stretch>
+                  </pic:blipFill>
+                  <pic:spPr bwMode="auto">
+                    <a:xfrm>
+                      <a:off x="0" y="0"/>
+                      <a:ext cx="5731510" cy="1456055"/>
+                    </a:xfrm>
+                    <a:prstGeom prst="rect">
+                      <a:avLst/>
+                    </a:prstGeom>
+                    <a:noFill/>
+                    <a:ln>
+                      <a:noFill/>
+                    </a:ln>
+                  </pic:spPr>
+                </pic:pic>
+              </a:graphicData>
+            </a:graphic>
+          </wp:inline>
+        </w:drawing>
+      </w:r>
+    </w:p>
+    <w:p>
+      <w:pPr>
+        <w:pStyle w:val="paragraph"/>
+        <w:spacing w:before="0" w:beforeAutospacing="0" w:after="0" w:afterAutospacing="0"/>
+        <w:jc w:val="both"/>
+        <w:textAlignment w:val="baseline"/>
+        <w:rPr>
+          <w:rFonts w:ascii="Segoe UI" w:hAnsi="Segoe UI" w:cs="Segoe UI"/>
+        </w:rPr>
+      </w:pPr>
+      <w:r>
+        <w:rPr>
+          <w:rFonts w:ascii="Segoe UI" w:hAnsi="Segoe UI" w:cs="Segoe UI"/>
+        </w:rPr>
+        <w:tab/>
+      </w:r>
+      <w:r>
+        <w:rPr>
+          <w:rFonts w:ascii="Segoe UI" w:hAnsi="Segoe UI" w:cs="Segoe UI"/>
+        </w:rPr>
+        <w:tab/>
+      </w:r>
+      <w:r>
+        <w:rPr>
+          <w:rFonts w:ascii="Segoe UI" w:hAnsi="Segoe UI" w:cs="Segoe UI"/>
+        </w:rPr>
+        <w:tab/>
+      </w:r>
+      <w:r>
+        <w:rPr>
+          <w:rFonts w:ascii="Segoe UI" w:hAnsi="Segoe UI" w:cs="Segoe UI"/>
+        </w:rPr>
+        <w:tab/>
+      </w:r>
+      <w:r>
+        <w:rPr>
+          <w:rFonts w:ascii="Segoe UI" w:hAnsi="Segoe UI" w:cs="Segoe UI"/>
+        </w:rPr>
+        <w:tab/>
+      </w:r>
+      <w:r>
+        <w:rPr>
+          <w:rFonts w:ascii="Segoe UI" w:hAnsi="Segoe UI" w:cs="Segoe UI"/>
+        </w:rPr>
+        <w:tab/>
+      </w:r>
+    </w:p>
+    <w:p>
+      <w:pPr>
+        <w:pStyle w:val="paragraph"/>
+        <w:spacing w:before="0" w:beforeAutospacing="0" w:after="0" w:afterAutospacing="0"/>
+        <w:textAlignment w:val="baseline"/>
+        <w:rPr>
+          <w:rFonts w:ascii="Segoe UI" w:hAnsi="Segoe UI" w:cs="Segoe UI"/>
+          <w:sz w:val="18"/>
+          <w:szCs w:val="18"/>
+        </w:rPr>
+      </w:pPr>
+      <w:r>
+        <w:rPr>
+          <w:rStyle w:val="normaltextrun"/>
+          <w:rFonts w:ascii="Segoe UI" w:hAnsi="Segoe UI" w:cs="Segoe UI"/>
+          <w:b/>
+          <w:bCs/>
+          <w:lang w:val="en-US"/>
+        </w:rPr>
+        <w:t>Problem Statement 3:</w:t>
+      </w:r>
+      <w:r>
+        <w:rPr>
+          <w:rStyle w:val="eop"/>
+          <w:rFonts w:ascii="Segoe UI" w:hAnsi="Segoe UI" w:cs="Segoe UI"/>
+        </w:rPr>
+        <w:t> </w:t>
+      </w:r>
+    </w:p>
+    <w:p>
+      <w:pPr>
+        <w:pStyle w:val="paragraph"/>
+        <w:spacing w:before="0" w:beforeAutospacing="0" w:after="0" w:afterAutospacing="0"/>
+        <w:textAlignment w:val="baseline"/>
+        <w:rPr>
+          <w:rStyle w:val="eop"/>
+          <w:rFonts w:ascii="Segoe UI" w:hAnsi="Segoe UI" w:cs="Segoe UI"/>
+        </w:rPr>
+      </w:pPr>
+      <w:r>
+        <w:rPr>
+          <w:rStyle w:val="normaltextrun"/>
+          <w:rFonts w:ascii="Segoe UI" w:hAnsi="Segoe UI" w:cs="Segoe UI"/>
+          <w:lang w:val="en-US"/>
+        </w:rPr>
+        <w:t xml:space="preserve">   Demonstrate hard </w:t>
+      </w:r>
+      <w:proofErr w:type="gramStart"/>
+      <w:r>
+        <w:rPr>
+          <w:rStyle w:val="normaltextrun"/>
+          <w:rFonts w:ascii="Segoe UI" w:hAnsi="Segoe UI" w:cs="Segoe UI"/>
+          <w:lang w:val="en-US"/>
+        </w:rPr>
+        <w:t>link</w:t>
+      </w:r>
+      <w:r>
+        <w:rPr>
+          <w:rStyle w:val="eop"/>
+          <w:rFonts w:ascii="Segoe UI" w:hAnsi="Segoe UI" w:cs="Segoe UI"/>
+        </w:rPr>
+        <w:t> .</w:t>
+      </w:r>
+      <w:proofErr w:type="gramEnd"/>
+    </w:p>
+    <w:p>
+      <w:pPr>
+        <w:pStyle w:val="NormalWeb"/>
+      </w:pPr>
+      <w:r>
+        <w:rPr>
+          <w:noProof/>
+        </w:rPr>
+        <w:drawing>
+          <wp:inline distT="0" distB="0" distL="0" distR="0" wp14:anchorId="3F4B5DC5" wp14:editId="49592A46">
+            <wp:extent cx="5731510" cy="650875"/>
+            <wp:effectExtent l="0" t="0" r="2540" b="0"/>
+            <wp:docPr id="1589417535" name="Picture 2"/>
+            <wp:cNvGraphicFramePr>
+              <a:graphicFrameLocks xmlns:a="http://schemas.openxmlformats.org/drawingml/2006/main" noChangeAspect="1"/>
+            </wp:cNvGraphicFramePr>
+            <a:graphic xmlns:a="http://schemas.openxmlformats.org/drawingml/2006/main">
+              <a:graphicData uri="http://schemas.openxmlformats.org/drawingml/2006/picture">
+                <pic:pic xmlns:pic="http://schemas.openxmlformats.org/drawingml/2006/picture">
+                  <pic:nvPicPr>
+                    <pic:cNvPr id="0" name="Picture 3"/>
+                    <pic:cNvPicPr>
+                      <a:picLocks noChangeAspect="1" noChangeArrowheads="1"/>
+                    </pic:cNvPicPr>
+                  </pic:nvPicPr>
+                  <pic:blipFill>
+                    <a:blip r:embed="rId17">
+                      <a:extLst>
+                        <a:ext uri="{28A0092B-C50C-407E-A947-70E740481C1C}">
+                          <a14:useLocalDpi xmlns:a14="http://schemas.microsoft.com/office/drawing/2010/main" val="0"/>
+                        </a:ext>
+                      </a:extLst>
+                    </a:blip>
+                    <a:srcRect/>
+                    <a:stretch>
+                      <a:fillRect/>
+                    </a:stretch>
+                  </pic:blipFill>
+                  <pic:spPr bwMode="auto">
+                    <a:xfrm>
+                      <a:off x="0" y="0"/>
+                      <a:ext cx="5731510" cy="650875"/>
+                    </a:xfrm>
+                    <a:prstGeom prst="rect">
+                      <a:avLst/>
+                    </a:prstGeom>
+                    <a:noFill/>
+                    <a:ln>
+                      <a:noFill/>
+                    </a:ln>
+                  </pic:spPr>
+                </pic:pic>
+              </a:graphicData>
+            </a:graphic>
+          </wp:inline>
+        </w:drawing>
+      </w:r>
+    </w:p>
+    <w:p>
+      <w:pPr>
+        <w:pStyle w:val="NormalWeb"/>
+      </w:pPr>
+      <w:r>
+        <w:rPr>
+          <w:noProof/>
+        </w:rPr>
+        <w:drawing>
+          <wp:inline distT="0" distB="0" distL="0" distR="0" wp14:anchorId="7CB79E36" wp14:editId="2B3D7534">
+            <wp:extent cx="5731510" cy="1003300"/>
+            <wp:effectExtent l="0" t="0" r="2540" b="6350"/>
+            <wp:docPr id="837217085" name="Picture 3"/>
+            <wp:cNvGraphicFramePr>
+              <a:graphicFrameLocks xmlns:a="http://schemas.openxmlformats.org/drawingml/2006/main" noChangeAspect="1"/>
+            </wp:cNvGraphicFramePr>
+            <a:graphic xmlns:a="http://schemas.openxmlformats.org/drawingml/2006/main">
+              <a:graphicData uri="http://schemas.openxmlformats.org/drawingml/2006/picture">
+                <pic:pic xmlns:pic="http://schemas.openxmlformats.org/drawingml/2006/picture">
+                  <pic:nvPicPr>
+                    <pic:cNvPr id="0" name="Picture 5"/>
+                    <pic:cNvPicPr>
+                      <a:picLocks noChangeAspect="1" noChangeArrowheads="1"/>
+                    </pic:cNvPicPr>
+                  </pic:nvPicPr>
+                  <pic:blipFill>
+                    <a:blip r:embed="rId18">
+                      <a:extLst>
+                        <a:ext uri="{28A0092B-C50C-407E-A947-70E740481C1C}">
+                          <a14:useLocalDpi xmlns:a14="http://schemas.microsoft.com/office/drawing/2010/main" val="0"/>
+                        </a:ext>
+                      </a:extLst>
+                    </a:blip>
+                    <a:srcRect/>
+                    <a:stretch>
+                      <a:fillRect/>
+                    </a:stretch>
+                  </pic:blipFill>
+                  <pic:spPr bwMode="auto">
+                    <a:xfrm>
+                      <a:off x="0" y="0"/>
+                      <a:ext cx="5731510" cy="1003300"/>
+                    </a:xfrm>
+                    <a:prstGeom prst="rect">
+                      <a:avLst/>
+                    </a:prstGeom>
+                    <a:noFill/>
+                    <a:ln>
+                      <a:noFill/>
+                    </a:ln>
+                  </pic:spPr>
+                </pic:pic>
+              </a:graphicData>
+            </a:graphic>
+          </wp:inline>
+        </w:drawing>
+      </w:r>
+    </w:p>
+    <w:p>
+      <w:pPr>
+        <w:pStyle w:val="NormalWeb"/>
+      </w:pPr>
+    </w:p>
+    <w:p>
+      <w:pPr>
+        <w:pStyle w:val="paragraph"/>
+        <w:spacing w:before="0" w:beforeAutospacing="0" w:after="0" w:afterAutospacing="0"/>
+        <w:textAlignment w:val="baseline"/>
+        <w:rPr>
+          <w:rStyle w:val="eop"/>
+          <w:rFonts w:ascii="Segoe UI" w:hAnsi="Segoe UI" w:cs="Segoe UI"/>
+        </w:rPr>
+      </w:pPr>
+    </w:p>
+    <w:p>
+      <w:pPr>
+        <w:pStyle w:val="paragraph"/>
+        <w:spacing w:before="0" w:beforeAutospacing="0" w:after="0" w:afterAutospacing="0"/>
+        <w:textAlignment w:val="baseline"/>
+        <w:rPr>
+          <w:rStyle w:val="eop"/>
+          <w:rFonts w:ascii="Segoe UI" w:hAnsi="Segoe UI" w:cs="Segoe UI"/>
+        </w:rPr>
+      </w:pPr>
+      <w:r>
+        <w:rPr>
+          <w:rStyle w:val="normaltextrun"/>
+          <w:rFonts w:ascii="Segoe UI" w:hAnsi="Segoe UI" w:cs="Segoe UI"/>
+          <w:lang w:val="en-US"/>
+        </w:rPr>
+        <w:t xml:space="preserve">Demonstrate soft </w:t>
+      </w:r>
+      <w:proofErr w:type="gramStart"/>
+      <w:r>
+        <w:rPr>
+          <w:rStyle w:val="normaltextrun"/>
+          <w:rFonts w:ascii="Segoe UI" w:hAnsi="Segoe UI" w:cs="Segoe UI"/>
+          <w:lang w:val="en-US"/>
+        </w:rPr>
+        <w:t>link</w:t>
+      </w:r>
+      <w:r>
+        <w:rPr>
+          <w:rStyle w:val="eop"/>
+          <w:rFonts w:ascii="Segoe UI" w:hAnsi="Segoe UI" w:cs="Segoe UI"/>
+        </w:rPr>
+        <w:t> .</w:t>
+      </w:r>
+      <w:proofErr w:type="gramEnd"/>
+    </w:p>
+    <w:p>
+      <w:pPr>
+        <w:pStyle w:val="paragraph"/>
+        <w:spacing w:before="0" w:beforeAutospacing="0" w:after="0" w:afterAutospacing="0"/>
+        <w:textAlignment w:val="baseline"/>
+        <w:rPr>
+          <w:rFonts w:ascii="Segoe UI" w:hAnsi="Segoe UI" w:cs="Segoe UI"/>
+          <w:sz w:val="18"/>
+          <w:szCs w:val="18"/>
+        </w:rPr>
+      </w:pPr>
+    </w:p>
+    <w:p>
+      <w:pPr>
+        <w:pStyle w:val="paragraph"/>
+        <w:spacing w:before="0" w:beforeAutospacing="0" w:after="0" w:afterAutospacing="0"/>
+        <w:jc w:val="both"/>
+        <w:textAlignment w:val="baseline"/>
+        <w:rPr>
+          <w:rFonts w:ascii="Segoe UI" w:hAnsi="Segoe UI" w:cs="Segoe UI"/>
+        </w:rPr>
+      </w:pPr>
+      <w:r>
+        <w:rPr>
+          <w:rFonts w:ascii="Segoe UI" w:hAnsi="Segoe UI" w:cs="Segoe UI"/>
+          <w:noProof/>
+        </w:rPr>
+        <w:drawing>
+          <wp:inline distT="0" distB="0" distL="0" distR="0" wp14:anchorId="6FC621D5" wp14:editId="1F0CCF55">
+            <wp:extent cx="5731510" cy="334010"/>
+            <wp:effectExtent l="0" t="0" r="2540" b="8890"/>
+            <wp:docPr id="1210341489" name="Picture 1"/>
+            <wp:cNvGraphicFramePr>
+              <a:graphicFrameLocks xmlns:a="http://schemas.openxmlformats.org/drawingml/2006/main" noChangeAspect="1"/>
+            </wp:cNvGraphicFramePr>
+            <a:graphic xmlns:a="http://schemas.openxmlformats.org/drawingml/2006/main">
+              <a:graphicData uri="http://schemas.openxmlformats.org/drawingml/2006/picture">
+                <pic:pic xmlns:pic="http://schemas.openxmlformats.org/drawingml/2006/picture">
+                  <pic:nvPicPr>
+                    <pic:cNvPr id="1210341489" name=""/>
+                    <pic:cNvPicPr/>
+                  </pic:nvPicPr>
+                  <pic:blipFill>
+                    <a:blip r:embed="rId19"/>
+                    <a:stretch>
+                      <a:fillRect/>
+                    </a:stretch>
+                  </pic:blipFill>
+                  <pic:spPr>
+                    <a:xfrm>
+                      <a:off x="0" y="0"/>
+                      <a:ext cx="5731510" cy="334010"/>
+                    </a:xfrm>
+                    <a:prstGeom prst="rect">
+                      <a:avLst/>
+                    </a:prstGeom>
+                  </pic:spPr>
+                </pic:pic>
+              </a:graphicData>
+            </a:graphic>
+          </wp:inline>
+        </w:drawing>
+      </w:r>
+    </w:p>
+    <w:p>
+      <w:pPr>
+        <w:pStyle w:val="paragraph"/>
+        <w:spacing w:before="0" w:beforeAutospacing="0" w:after="0" w:afterAutospacing="0"/>
+        <w:jc w:val="both"/>
+        <w:textAlignment w:val="baseline"/>
+        <w:rPr>
+          <w:rFonts w:ascii="Segoe UI" w:hAnsi="Segoe UI" w:cs="Segoe UI"/>
+        </w:rPr>
+      </w:pPr>
+      <w:r>
+        <w:rPr>
+          <w:rFonts w:ascii="Segoe UI" w:hAnsi="Segoe UI" w:cs="Segoe UI"/>
+          <w:noProof/>
+        </w:rPr>
+        <w:drawing>
+          <wp:inline distT="0" distB="0" distL="0" distR="0" wp14:anchorId="497AB988" wp14:editId="042C8574">
+            <wp:extent cx="5731510" cy="1813560"/>
+            <wp:effectExtent l="0" t="0" r="2540" b="0"/>
+            <wp:docPr id="619173691" name="Picture 1"/>
+            <wp:cNvGraphicFramePr>
+              <a:graphicFrameLocks xmlns:a="http://schemas.openxmlformats.org/drawingml/2006/main" noChangeAspect="1"/>
+            </wp:cNvGraphicFramePr>
+            <a:graphic xmlns:a="http://schemas.openxmlformats.org/drawingml/2006/main">
+              <a:graphicData uri="http://schemas.openxmlformats.org/drawingml/2006/picture">
+                <pic:pic xmlns:pic="http://schemas.openxmlformats.org/drawingml/2006/picture">
+                  <pic:nvPicPr>
+                    <pic:cNvPr id="619173691" name=""/>
+                    <pic:cNvPicPr/>
+                  </pic:nvPicPr>
+                  <pic:blipFill>
+                    <a:blip r:embed="rId20"/>
+                    <a:stretch>
+                      <a:fillRect/>
+                    </a:stretch>
+                  </pic:blipFill>
+                  <pic:spPr>
+                    <a:xfrm>
+                      <a:off x="0" y="0"/>
+                      <a:ext cx="5731510" cy="1813560"/>
+                    </a:xfrm>
+                    <a:prstGeom prst="rect">
+                      <a:avLst/>
+                    </a:prstGeom>
+                  </pic:spPr>
+                </pic:pic>
+              </a:graphicData>
+            </a:graphic>
+          </wp:inline>
+        </w:drawing>
+      </w:r>
+    </w:p>
+    <w:p>
+      <w:pPr>
+        <w:rPr>
+          <w:rFonts w:ascii="Times New Roman" w:hAnsi="Times New Roman" w:cs="Times New Roman"/>
+          <w:sz w:val="32"/>
+          <w:szCs w:val="32"/>
+          <w:lang w:val="en-US"/>
+        </w:rPr>
+      </w:pPr>
+    </w:p>
+    <w:p>
+      <w:pPr>
+        <w:rPr>
+          <w:rFonts w:ascii="Times New Roman" w:hAnsi="Times New Roman" w:cs="Times New Roman"/>
+          <w:sz w:val="28"/>
+          <w:lang w:val="en-US"/>
+        </w:rPr>
+      </w:pPr>
+    </w:p>
+    <w:p>
+      <w:pPr>
+        <w:rPr>
+          <w:rFonts w:ascii="Times New Roman" w:hAnsi="Times New Roman" w:cs="Times New Roman"/>
+          <w:sz w:val="28"/>
+          <w:lang w:val="en-US"/>
+        </w:rPr>
+      </w:pPr>
+    </w:p>
+    <w:p>
+      <w:pPr>
+        <w:pStyle w:val="paragraph"/>
+        <w:spacing w:before="0" w:beforeAutospacing="0" w:after="0" w:afterAutospacing="0"/>
+        <w:textAlignment w:val="baseline"/>
+        <w:rPr>
+          <w:rFonts w:ascii="Segoe UI" w:hAnsi="Segoe UI" w:cs="Segoe UI"/>
+          <w:sz w:val="18"/>
+          <w:szCs w:val="18"/>
+        </w:rPr>
+      </w:pPr>
+      <w:r>
+        <w:rPr>
+          <w:rStyle w:val="normaltextrun"/>
+          <w:rFonts w:ascii="Segoe UI" w:hAnsi="Segoe UI" w:cs="Segoe UI"/>
+          <w:b/>
+          <w:bCs/>
+          <w:lang w:val="en-US"/>
+        </w:rPr>
+        <w:t>Problem Statement 4:</w:t>
+      </w:r>
+      <w:r>
+        <w:rPr>
+          <w:rStyle w:val="eop"/>
+          <w:rFonts w:ascii="Segoe UI" w:hAnsi="Segoe UI" w:cs="Segoe UI"/>
+        </w:rPr>
+        <w:t> </w:t>
+      </w:r>
+    </w:p>
+    <w:p>
+      <w:pPr>
+        <w:pStyle w:val="paragraph"/>
+        <w:spacing w:before="0" w:beforeAutospacing="0" w:after="0" w:afterAutospacing="0"/>
+        <w:textAlignment w:val="baseline"/>
+        <w:rPr>
+          <w:rFonts w:ascii="Segoe UI" w:hAnsi="Segoe UI" w:cs="Segoe UI"/>
+          <w:sz w:val="18"/>
+          <w:szCs w:val="18"/>
+        </w:rPr>
+      </w:pPr>
+      <w:r>
+        <w:rPr>
+          <w:rStyle w:val="normaltextrun"/>
+          <w:rFonts w:ascii="Segoe UI" w:hAnsi="Segoe UI" w:cs="Segoe UI"/>
+          <w:lang w:val="en-US"/>
+        </w:rPr>
+        <w:lastRenderedPageBreak/>
+        <w:t>Demonstrate file permissions and group permissions</w:t>
+      </w:r>
+      <w:r>
+        <w:rPr>
+          <w:rStyle w:val="eop"/>
+          <w:rFonts w:ascii="Segoe UI" w:hAnsi="Segoe UI" w:cs="Segoe UI"/>
+        </w:rPr>
+        <w:t> </w:t>
+      </w:r>
+    </w:p>
+    <w:p>
+      <w:pPr>
+        <w:rPr>
+          <w:rFonts w:ascii="Times New Roman" w:hAnsi="Times New Roman" w:cs="Times New Roman"/>
+          <w:sz w:val="28"/>
+          <w:lang w:val="en-US"/>
+        </w:rPr>
+      </w:pPr>
+    </w:p>
+    <w:p>
+      <w:pPr>
+        <w:pStyle w:val="NormalWeb"/>
+      </w:pPr>
+      <w:r>
+        <w:rPr>
+          <w:noProof/>
+        </w:rPr>
+        <w:drawing>
+          <wp:inline distT="0" distB="0" distL="0" distR="0" wp14:anchorId="3B086DF6" wp14:editId="4D6F4065">
+            <wp:extent cx="5731510" cy="1262380"/>
+            <wp:effectExtent l="0" t="0" r="2540" b="0"/>
+            <wp:docPr id="667741631" name="Picture 4"/>
+            <wp:cNvGraphicFramePr>
+              <a:graphicFrameLocks xmlns:a="http://schemas.openxmlformats.org/drawingml/2006/main" noChangeAspect="1"/>
+            </wp:cNvGraphicFramePr>
+            <a:graphic xmlns:a="http://schemas.openxmlformats.org/drawingml/2006/main">
+              <a:graphicData uri="http://schemas.openxmlformats.org/drawingml/2006/picture">
+                <pic:pic xmlns:pic="http://schemas.openxmlformats.org/drawingml/2006/picture">
+                  <pic:nvPicPr>
+                    <pic:cNvPr id="0" name="Picture 7"/>
+                    <pic:cNvPicPr>
+                      <a:picLocks noChangeAspect="1" noChangeArrowheads="1"/>
+                    </pic:cNvPicPr>
+                  </pic:nvPicPr>
+                  <pic:blipFill>
+                    <a:blip r:embed="rId21">
+                      <a:extLst>
+                        <a:ext uri="{28A0092B-C50C-407E-A947-70E740481C1C}">
+                          <a14:useLocalDpi xmlns:a14="http://schemas.microsoft.com/office/drawing/2010/main" val="0"/>
+                        </a:ext>
+                      </a:extLst>
+                    </a:blip>
+                    <a:srcRect/>
+                    <a:stretch>
+                      <a:fillRect/>
+                    </a:stretch>
+                  </pic:blipFill>
+                  <pic:spPr bwMode="auto">
+                    <a:xfrm>
+                      <a:off x="0" y="0"/>
+                      <a:ext cx="5731510" cy="1262380"/>
+                    </a:xfrm>
+                    <a:prstGeom prst="rect">
+                      <a:avLst/>
+                    </a:prstGeom>
+                    <a:noFill/>
+                    <a:ln>
+                      <a:noFill/>
+                    </a:ln>
+                  </pic:spPr>
+                </pic:pic>
+              </a:graphicData>
+            </a:graphic>
+          </wp:inline>
+        </w:drawing>
+      </w:r>
+    </w:p>
+    <w:p>
+      <w:pPr>
+        <w:pStyle w:val="NormalWeb"/>
+      </w:pPr>
+      <w:r>
+        <w:rPr>
+          <w:noProof/>
+        </w:rPr>
+        <w:drawing>
+          <wp:inline distT="0" distB="0" distL="0" distR="0" wp14:anchorId="40064E37" wp14:editId="4CF3608F">
+            <wp:extent cx="5731510" cy="1824990"/>
+            <wp:effectExtent l="0" t="0" r="2540" b="3810"/>
+            <wp:docPr id="554282801" name="Picture 5"/>
+            <wp:cNvGraphicFramePr>
+              <a:graphicFrameLocks xmlns:a="http://schemas.openxmlformats.org/drawingml/2006/main" noChangeAspect="1"/>
+            </wp:cNvGraphicFramePr>
+            <a:graphic xmlns:a="http://schemas.openxmlformats.org/drawingml/2006/main">
+              <a:graphicData uri="http://schemas.openxmlformats.org/drawingml/2006/picture">
+                <pic:pic xmlns:pic="http://schemas.openxmlformats.org/drawingml/2006/picture">
+                  <pic:nvPicPr>
+                    <pic:cNvPr id="0" name="Picture 9"/>
+                    <pic:cNvPicPr>
+                      <a:picLocks noChangeAspect="1" noChangeArrowheads="1"/>
+                    </pic:cNvPicPr>
+                  </pic:nvPicPr>
+                  <pic:blipFill>
+                    <a:blip r:embed="rId22">
+                      <a:extLst>
+                        <a:ext uri="{28A0092B-C50C-407E-A947-70E740481C1C}">
+                          <a14:useLocalDpi xmlns:a14="http://schemas.microsoft.com/office/drawing/2010/main" val="0"/>
+                        </a:ext>
+                      </a:extLst>
+                    </a:blip>
+                    <a:srcRect/>
+                    <a:stretch>
+                      <a:fillRect/>
+                    </a:stretch>
+                  </pic:blipFill>
+                  <pic:spPr bwMode="auto">
+                    <a:xfrm>
+                      <a:off x="0" y="0"/>
+                      <a:ext cx="5731510" cy="1824990"/>
+                    </a:xfrm>
+                    <a:prstGeom prst="rect">
+                      <a:avLst/>
+                    </a:prstGeom>
+                    <a:noFill/>
+                    <a:ln>
+                      <a:noFill/>
+                    </a:ln>
+                  </pic:spPr>
+                </pic:pic>
+              </a:graphicData>
+            </a:graphic>
+          </wp:inline>
+        </w:drawing>
+      </w:r>
+    </w:p>
+    <w:p>
+      <w:pPr>
+        <w:pStyle w:val="paragraph"/>
+        <w:spacing w:before="0" w:beforeAutospacing="0" w:after="0" w:afterAutospacing="0"/>
+        <w:textAlignment w:val="baseline"/>
+        <w:rPr>
+          <w:rFonts w:ascii="Segoe UI" w:hAnsi="Segoe UI" w:cs="Segoe UI"/>
+          <w:sz w:val="18"/>
+          <w:szCs w:val="18"/>
+        </w:rPr>
+      </w:pPr>
+      <w:r>
+        <w:rPr>
+          <w:rStyle w:val="normaltextrun"/>
+          <w:rFonts w:ascii="Segoe UI" w:hAnsi="Segoe UI" w:cs="Segoe UI"/>
+          <w:b/>
+          <w:bCs/>
+          <w:lang w:val="en-US"/>
+        </w:rPr>
+        <w:t>Problem Statement 5:</w:t>
+      </w:r>
+      <w:r>
+        <w:rPr>
+          <w:rStyle w:val="eop"/>
+          <w:rFonts w:ascii="Segoe UI" w:hAnsi="Segoe UI" w:cs="Segoe UI"/>
+        </w:rPr>
+        <w:t> </w:t>
+      </w:r>
+    </w:p>
+    <w:p>
+      <w:pPr>
+        <w:pStyle w:val="paragraph"/>
+        <w:spacing w:before="0" w:beforeAutospacing="0" w:after="0" w:afterAutospacing="0"/>
+        <w:textAlignment w:val="baseline"/>
+        <w:rPr>
+          <w:rFonts w:ascii="Segoe UI" w:hAnsi="Segoe UI" w:cs="Segoe UI"/>
+          <w:sz w:val="18"/>
+          <w:szCs w:val="18"/>
+        </w:rPr>
+      </w:pPr>
+      <w:r>
+        <w:rPr>
+          <w:rStyle w:val="normaltextrun"/>
+          <w:rFonts w:ascii="Segoe UI" w:hAnsi="Segoe UI" w:cs="Segoe UI"/>
+          <w:lang w:val="en-US"/>
+        </w:rPr>
+        <w:t>User needs to create a new file and copying to new location and rename the file before deleting the file.</w:t>
+      </w:r>
+      <w:r>
+        <w:rPr>
+          <w:rStyle w:val="eop"/>
+          <w:rFonts w:ascii="Segoe UI" w:hAnsi="Segoe UI" w:cs="Segoe UI"/>
+        </w:rPr>
+        <w:t> </w:t>
+      </w:r>
+    </w:p>
+    <w:p>
+      <w:pPr>
+        <w:pStyle w:val="paragraph"/>
+        <w:spacing w:before="0" w:beforeAutospacing="0" w:after="0" w:afterAutospacing="0"/>
+        <w:textAlignment w:val="baseline"/>
+        <w:rPr>
+          <w:rStyle w:val="eop"/>
+          <w:rFonts w:ascii="Segoe UI" w:hAnsi="Segoe UI" w:cs="Segoe UI"/>
+        </w:rPr>
+      </w:pPr>
+      <w:r>
+        <w:rPr>
+          <w:rStyle w:val="eop"/>
+          <w:rFonts w:ascii="Segoe UI" w:hAnsi="Segoe UI" w:cs="Segoe UI"/>
+        </w:rPr>
+        <w:t> </w:t>
+      </w:r>
+    </w:p>
+    <w:p>
+      <w:pPr>
+        <w:pStyle w:val="NormalWeb"/>
+      </w:pPr>
+      <w:r>
+        <w:rPr>
+          <w:noProof/>
+        </w:rPr>
+        <w:drawing>
+          <wp:inline distT="0" distB="0" distL="0" distR="0" wp14:anchorId="2FCC19DA" wp14:editId="44089A1C">
+            <wp:extent cx="5731510" cy="3107055"/>
+            <wp:effectExtent l="0" t="0" r="2540" b="0"/>
+            <wp:docPr id="121068852" name="Picture 7"/>
+            <wp:cNvGraphicFramePr>
+              <a:graphicFrameLocks xmlns:a="http://schemas.openxmlformats.org/drawingml/2006/main" noChangeAspect="1"/>
+            </wp:cNvGraphicFramePr>
+            <a:graphic xmlns:a="http://schemas.openxmlformats.org/drawingml/2006/main">
+              <a:graphicData uri="http://schemas.openxmlformats.org/drawingml/2006/picture">
+                <pic:pic xmlns:pic="http://schemas.openxmlformats.org/drawingml/2006/picture">
+                  <pic:nvPicPr>
+                    <pic:cNvPr id="0" name="Picture 13"/>
+                    <pic:cNvPicPr>
+                      <a:picLocks noChangeAspect="1" noChangeArrowheads="1"/>
+                    </pic:cNvPicPr>
+                  </pic:nvPicPr>
+                  <pic:blipFill>
+                    <a:blip r:embed="rId23">
+                      <a:extLst>
+                        <a:ext uri="{28A0092B-C50C-407E-A947-70E740481C1C}">
+                          <a14:useLocalDpi xmlns:a14="http://schemas.microsoft.com/office/drawing/2010/main" val="0"/>
+                        </a:ext>
+                      </a:extLst>
+                    </a:blip>
+                    <a:srcRect/>
+                    <a:stretch>
+                      <a:fillRect/>
+                    </a:stretch>
+                  </pic:blipFill>
+                  <pic:spPr bwMode="auto">
+                    <a:xfrm>
+                      <a:off x="0" y="0"/>
+                      <a:ext cx="5731510" cy="3107055"/>
+                    </a:xfrm>
+                    <a:prstGeom prst="rect">
+                      <a:avLst/>
+                    </a:prstGeom>
+                    <a:noFill/>
+                    <a:ln>
+                      <a:noFill/>
+                    </a:ln>
+                  </pic:spPr>
+                </pic:pic>
+              </a:graphicData>
+            </a:graphic>
+          </wp:inline>
+        </w:drawing>
+      </w:r>
+    </w:p>
+    <w:p>
+      <w:pPr>
+        <w:pStyle w:val="paragraph"/>
+        <w:spacing w:before="0" w:beforeAutospacing="0" w:after="0" w:afterAutospacing="0"/>
+        <w:textAlignment w:val="baseline"/>
+        <w:rPr>
+          <w:rFonts w:ascii="Segoe UI" w:hAnsi="Segoe UI" w:cs="Segoe UI"/>
+          <w:sz w:val="18"/>
+          <w:szCs w:val="18"/>
+        </w:rPr>
+      </w:pPr>
+    </w:p>
+    <w:p>
+      <w:pPr>
+        <w:pStyle w:val="NormalWeb"/>
+      </w:pPr>
+      <w:r>
+        <w:rPr>
+          <w:noProof/>
+        </w:rPr>
+        <w:lastRenderedPageBreak/>
+        <w:drawing>
+          <wp:inline distT="0" distB="0" distL="0" distR="0" wp14:anchorId="190CFCD1" wp14:editId="224B8CD5">
+            <wp:extent cx="5731510" cy="2795270"/>
+            <wp:effectExtent l="0" t="0" r="2540" b="5080"/>
+            <wp:docPr id="707381198" name="Picture 6"/>
+            <wp:cNvGraphicFramePr>
+              <a:graphicFrameLocks xmlns:a="http://schemas.openxmlformats.org/drawingml/2006/main" noChangeAspect="1"/>
+            </wp:cNvGraphicFramePr>
+            <a:graphic xmlns:a="http://schemas.openxmlformats.org/drawingml/2006/main">
+              <a:graphicData uri="http://schemas.openxmlformats.org/drawingml/2006/picture">
+                <pic:pic xmlns:pic="http://schemas.openxmlformats.org/drawingml/2006/picture">
+                  <pic:nvPicPr>
+                    <pic:cNvPr id="0" name="Picture 11"/>
+                    <pic:cNvPicPr>
+                      <a:picLocks noChangeAspect="1" noChangeArrowheads="1"/>
+                    </pic:cNvPicPr>
+                  </pic:nvPicPr>
+                  <pic:blipFill>
+                    <a:blip r:embed="rId24">
+                      <a:extLst>
+                        <a:ext uri="{28A0092B-C50C-407E-A947-70E740481C1C}">
+                          <a14:useLocalDpi xmlns:a14="http://schemas.microsoft.com/office/drawing/2010/main" val="0"/>
+                        </a:ext>
+                      </a:extLst>
+                    </a:blip>
+                    <a:srcRect/>
+                    <a:stretch>
+                      <a:fillRect/>
+                    </a:stretch>
+                  </pic:blipFill>
+                  <pic:spPr bwMode="auto">
+                    <a:xfrm>
+                      <a:off x="0" y="0"/>
+                      <a:ext cx="5731510" cy="2795270"/>
+                    </a:xfrm>
+                    <a:prstGeom prst="rect">
+                      <a:avLst/>
+                    </a:prstGeom>
+                    <a:noFill/>
+                    <a:ln>
+                      <a:noFill/>
+                    </a:ln>
+                  </pic:spPr>
+                </pic:pic>
+              </a:graphicData>
+            </a:graphic>
+          </wp:inline>
+        </w:drawing>
+      </w:r>
+    </w:p>
+    <w:p>
+      <w:pPr>
+        <w:rPr>
+          <w:rFonts w:ascii="Times New Roman" w:hAnsi="Times New Roman" w:cs="Times New Roman"/>
+          <w:sz w:val="28"/>
+          <w:lang w:val="en-US"/>
+        </w:rPr>
+      </w:pPr>
+    </w:p>
+    <w:p>
+      <w:pPr>
+        <w:rPr>
+          <w:sz w:val="28"/>
+        </w:rPr>
+      </w:pPr>
     </w:p>
     <w:p>
       <w:pPr>
@@ -2484,6 +4461,243 @@
     </w:sectPr>
   </w:body>
 </w:document>
+</file>
+
+<file path=word/numbering.xml><?xml version="1.0" encoding="utf-8"?>
+<w:numbering xmlns:wpc="http://schemas.microsoft.com/office/word/2010/wordprocessingCanvas" xmlns:cx="http://schemas.microsoft.com/office/drawing/2014/chartex" xmlns:cx1="http://schemas.microsoft.com/office/drawing/2015/9/8/chartex" xmlns:cx2="http://schemas.microsoft.com/office/drawing/2015/10/21/chartex" xmlns:cx3="http://schemas.microsoft.com/office/drawing/2016/5/9/chartex" xmlns:cx4="http://schemas.microsoft.com/office/drawing/2016/5/10/chartex" xmlns:cx5="http://schemas.microsoft.com/office/drawing/2016/5/11/chartex" xmlns:cx6="http://schemas.microsoft.com/office/drawing/2016/5/12/chartex" xmlns:cx7="http://schemas.microsoft.com/office/drawing/2016/5/13/chartex" xmlns:cx8="http://schemas.microsoft.com/office/drawing/2016/5/14/chartex" xmlns:mc="http://schemas.openxmlformats.org/markup-compatibility/2006" xmlns:aink="http://schemas.microsoft.com/office/drawing/2016/ink" xmlns:am3d="http://schemas.microsoft.com/office/drawing/2017/model3d" xmlns:o="urn:schemas-microsoft-com:office:office" xmlns:oel="http://schemas.microsoft.com/office/2019/extlst" xmlns:r="http://schemas.openxmlformats.org/officeDocument/2006/relationships" xmlns:m="http://schemas.openxmlformats.org/officeDocument/2006/math" xmlns:v="urn:schemas-microsoft-com:vml" xmlns:wp14="http://schemas.microsoft.com/office/word/2010/wordprocessingDrawing" xmlns:wp="http://schemas.openxmlformats.org/drawingml/2006/wordprocessingDrawing" xmlns:w10="urn:schemas-microsoft-com:office:word" xmlns:w="http://schemas.openxmlformats.org/wordprocessingml/2006/main" xmlns:w14="http://schemas.microsoft.com/office/word/2010/wordml" xmlns:w15="http://schemas.microsoft.com/office/word/2012/wordml" xmlns:w16cex="http://schemas.microsoft.com/office/word/2018/wordml/cex" xmlns:w16cid="http://schemas.microsoft.com/office/word/2016/wordml/cid" xmlns:w16="http://schemas.microsoft.com/office/word/2018/wordml" xmlns:w16du="http://schemas.microsoft.com/office/word/2023/wordml/word16du" xmlns:w16sdtdh="http://schemas.microsoft.com/office/word/2020/wordml/sdtdatahash" xmlns:w16se="http://schemas.microsoft.com/office/word/2015/wordml/symex" xmlns:wpg="http://schemas.microsoft.com/office/word/2010/wordprocessingGroup" xmlns:wpi="http://schemas.microsoft.com/office/word/2010/wordprocessingInk" xmlns:wne="http://schemas.microsoft.com/office/word/2006/wordml" xmlns:wps="http://schemas.microsoft.com/office/word/2010/wordprocessingShape" mc:Ignorable="w14 w15 w16se w16cid w16 w16cex w16sdtdh w16du wp14">
+  <w:abstractNum w:abstractNumId="0" w15:restartNumberingAfterBreak="0">
+    <w:nsid w:val="0962240E"/>
+    <w:multiLevelType w:val="multilevel"/>
+    <w:tmpl w:val="EE3E867E"/>
+    <w:lvl w:ilvl="0">
+      <w:start w:val="2"/>
+      <w:numFmt w:val="decimal"/>
+      <w:lvlText w:val="%1."/>
+      <w:lvlJc w:val="left"/>
+      <w:pPr>
+        <w:tabs>
+          <w:tab w:val="num" w:pos="720"/>
+        </w:tabs>
+        <w:ind w:left="720" w:hanging="360"/>
+      </w:pPr>
+    </w:lvl>
+    <w:lvl w:ilvl="1" w:tentative="1">
+      <w:start w:val="1"/>
+      <w:numFmt w:val="decimal"/>
+      <w:lvlText w:val="%2."/>
+      <w:lvlJc w:val="left"/>
+      <w:pPr>
+        <w:tabs>
+          <w:tab w:val="num" w:pos="1440"/>
+        </w:tabs>
+        <w:ind w:left="1440" w:hanging="360"/>
+      </w:pPr>
+    </w:lvl>
+    <w:lvl w:ilvl="2" w:tentative="1">
+      <w:start w:val="1"/>
+      <w:numFmt w:val="decimal"/>
+      <w:lvlText w:val="%3."/>
+      <w:lvlJc w:val="left"/>
+      <w:pPr>
+        <w:tabs>
+          <w:tab w:val="num" w:pos="2160"/>
+        </w:tabs>
+        <w:ind w:left="2160" w:hanging="360"/>
+      </w:pPr>
+    </w:lvl>
+    <w:lvl w:ilvl="3" w:tentative="1">
+      <w:start w:val="1"/>
+      <w:numFmt w:val="decimal"/>
+      <w:lvlText w:val="%4."/>
+      <w:lvlJc w:val="left"/>
+      <w:pPr>
+        <w:tabs>
+          <w:tab w:val="num" w:pos="2880"/>
+        </w:tabs>
+        <w:ind w:left="2880" w:hanging="360"/>
+      </w:pPr>
+    </w:lvl>
+    <w:lvl w:ilvl="4" w:tentative="1">
+      <w:start w:val="1"/>
+      <w:numFmt w:val="decimal"/>
+      <w:lvlText w:val="%5."/>
+      <w:lvlJc w:val="left"/>
+      <w:pPr>
+        <w:tabs>
+          <w:tab w:val="num" w:pos="3600"/>
+        </w:tabs>
+        <w:ind w:left="3600" w:hanging="360"/>
+      </w:pPr>
+    </w:lvl>
+    <w:lvl w:ilvl="5" w:tentative="1">
+      <w:start w:val="1"/>
+      <w:numFmt w:val="decimal"/>
+      <w:lvlText w:val="%6."/>
+      <w:lvlJc w:val="left"/>
+      <w:pPr>
+        <w:tabs>
+          <w:tab w:val="num" w:pos="4320"/>
+        </w:tabs>
+        <w:ind w:left="4320" w:hanging="360"/>
+      </w:pPr>
+    </w:lvl>
+    <w:lvl w:ilvl="6" w:tentative="1">
+      <w:start w:val="1"/>
+      <w:numFmt w:val="decimal"/>
+      <w:lvlText w:val="%7."/>
+      <w:lvlJc w:val="left"/>
+      <w:pPr>
+        <w:tabs>
+          <w:tab w:val="num" w:pos="5040"/>
+        </w:tabs>
+        <w:ind w:left="5040" w:hanging="360"/>
+      </w:pPr>
+    </w:lvl>
+    <w:lvl w:ilvl="7" w:tentative="1">
+      <w:start w:val="1"/>
+      <w:numFmt w:val="decimal"/>
+      <w:lvlText w:val="%8."/>
+      <w:lvlJc w:val="left"/>
+      <w:pPr>
+        <w:tabs>
+          <w:tab w:val="num" w:pos="5760"/>
+        </w:tabs>
+        <w:ind w:left="5760" w:hanging="360"/>
+      </w:pPr>
+    </w:lvl>
+    <w:lvl w:ilvl="8" w:tentative="1">
+      <w:start w:val="1"/>
+      <w:numFmt w:val="decimal"/>
+      <w:lvlText w:val="%9."/>
+      <w:lvlJc w:val="left"/>
+      <w:pPr>
+        <w:tabs>
+          <w:tab w:val="num" w:pos="6480"/>
+        </w:tabs>
+        <w:ind w:left="6480" w:hanging="360"/>
+      </w:pPr>
+    </w:lvl>
+  </w:abstractNum>
+  <w:abstractNum w:abstractNumId="1" w15:restartNumberingAfterBreak="0">
+    <w:nsid w:val="4D377702"/>
+    <w:multiLevelType w:val="multilevel"/>
+    <w:tmpl w:val="A76EBE0E"/>
+    <w:lvl w:ilvl="0">
+      <w:start w:val="1"/>
+      <w:numFmt w:val="decimal"/>
+      <w:lvlText w:val="%1."/>
+      <w:lvlJc w:val="left"/>
+      <w:pPr>
+        <w:tabs>
+          <w:tab w:val="num" w:pos="720"/>
+        </w:tabs>
+        <w:ind w:left="720" w:hanging="360"/>
+      </w:pPr>
+    </w:lvl>
+    <w:lvl w:ilvl="1" w:tentative="1">
+      <w:start w:val="1"/>
+      <w:numFmt w:val="decimal"/>
+      <w:lvlText w:val="%2."/>
+      <w:lvlJc w:val="left"/>
+      <w:pPr>
+        <w:tabs>
+          <w:tab w:val="num" w:pos="1440"/>
+        </w:tabs>
+        <w:ind w:left="1440" w:hanging="360"/>
+      </w:pPr>
+    </w:lvl>
+    <w:lvl w:ilvl="2" w:tentative="1">
+      <w:start w:val="1"/>
+      <w:numFmt w:val="decimal"/>
+      <w:lvlText w:val="%3."/>
+      <w:lvlJc w:val="left"/>
+      <w:pPr>
+        <w:tabs>
+          <w:tab w:val="num" w:pos="2160"/>
+        </w:tabs>
+        <w:ind w:left="2160" w:hanging="360"/>
+      </w:pPr>
+    </w:lvl>
+    <w:lvl w:ilvl="3" w:tentative="1">
+      <w:start w:val="1"/>
+      <w:numFmt w:val="decimal"/>
+      <w:lvlText w:val="%4."/>
+      <w:lvlJc w:val="left"/>
+      <w:pPr>
+        <w:tabs>
+          <w:tab w:val="num" w:pos="2880"/>
+        </w:tabs>
+        <w:ind w:left="2880" w:hanging="360"/>
+      </w:pPr>
+    </w:lvl>
+    <w:lvl w:ilvl="4" w:tentative="1">
+      <w:start w:val="1"/>
+      <w:numFmt w:val="decimal"/>
+      <w:lvlText w:val="%5."/>
+      <w:lvlJc w:val="left"/>
+      <w:pPr>
+        <w:tabs>
+          <w:tab w:val="num" w:pos="3600"/>
+        </w:tabs>
+        <w:ind w:left="3600" w:hanging="360"/>
+      </w:pPr>
+    </w:lvl>
+    <w:lvl w:ilvl="5" w:tentative="1">
+      <w:start w:val="1"/>
+      <w:numFmt w:val="decimal"/>
+      <w:lvlText w:val="%6."/>
+      <w:lvlJc w:val="left"/>
+      <w:pPr>
+        <w:tabs>
+          <w:tab w:val="num" w:pos="4320"/>
+        </w:tabs>
+        <w:ind w:left="4320" w:hanging="360"/>
+      </w:pPr>
+    </w:lvl>
+    <w:lvl w:ilvl="6" w:tentative="1">
+      <w:start w:val="1"/>
+      <w:numFmt w:val="decimal"/>
+      <w:lvlText w:val="%7."/>
+      <w:lvlJc w:val="left"/>
+      <w:pPr>
+        <w:tabs>
+          <w:tab w:val="num" w:pos="5040"/>
+        </w:tabs>
+        <w:ind w:left="5040" w:hanging="360"/>
+      </w:pPr>
+    </w:lvl>
+    <w:lvl w:ilvl="7" w:tentative="1">
+      <w:start w:val="1"/>
+      <w:numFmt w:val="decimal"/>
+      <w:lvlText w:val="%8."/>
+      <w:lvlJc w:val="left"/>
+      <w:pPr>
+        <w:tabs>
+          <w:tab w:val="num" w:pos="5760"/>
+        </w:tabs>
+        <w:ind w:left="5760" w:hanging="360"/>
+      </w:pPr>
+    </w:lvl>
+    <w:lvl w:ilvl="8" w:tentative="1">
+      <w:start w:val="1"/>
+      <w:numFmt w:val="decimal"/>
+      <w:lvlText w:val="%9."/>
+      <w:lvlJc w:val="left"/>
+      <w:pPr>
+        <w:tabs>
+          <w:tab w:val="num" w:pos="6480"/>
+        </w:tabs>
+        <w:ind w:left="6480" w:hanging="360"/>
+      </w:pPr>
+    </w:lvl>
+  </w:abstractNum>
+  <w:num w:numId="1" w16cid:durableId="1623153519">
+    <w:abstractNumId w:val="1"/>
+  </w:num>
+  <w:num w:numId="2" w16cid:durableId="142937325">
+    <w:abstractNumId w:val="0"/>
+  </w:num>
+</w:numbering>
 </file>
 
 <file path=word/styles.xml><?xml version="1.0" encoding="utf-8"?>
@@ -2914,6 +5128,51 @@
     <w:semiHidden/>
     <w:unhideWhenUsed/>
   </w:style>
+  <w:style w:type="paragraph" w:customStyle="1" w:styleId="paragraph">
+    <w:name w:val="paragraph"/>
+    <w:basedOn w:val="Normal"/>
+    <w:rsid w:val="00CC626A"/>
+    <w:pPr>
+      <w:spacing w:before="100" w:beforeAutospacing="1" w:after="100" w:afterAutospacing="1" w:line="240" w:lineRule="auto"/>
+    </w:pPr>
+    <w:rPr>
+      <w:rFonts w:ascii="Times New Roman" w:eastAsia="Times New Roman" w:hAnsi="Times New Roman" w:cs="Times New Roman"/>
+      <w:kern w:val="0"/>
+      <w:sz w:val="24"/>
+      <w:szCs w:val="24"/>
+      <w:lang w:eastAsia="en-IN" w:bidi="ar-SA"/>
+      <w14:ligatures w14:val="none"/>
+    </w:rPr>
+  </w:style>
+  <w:style w:type="character" w:customStyle="1" w:styleId="normaltextrun">
+    <w:name w:val="normaltextrun"/>
+    <w:basedOn w:val="DefaultParagraphFont"/>
+    <w:rsid w:val="00CC626A"/>
+  </w:style>
+  <w:style w:type="character" w:customStyle="1" w:styleId="eop">
+    <w:name w:val="eop"/>
+    <w:basedOn w:val="DefaultParagraphFont"/>
+    <w:rsid w:val="00CC626A"/>
+  </w:style>
+  <w:style w:type="paragraph" w:styleId="NormalWeb">
+    <w:name w:val="Normal (Web)"/>
+    <w:basedOn w:val="Normal"/>
+    <w:uiPriority w:val="99"/>
+    <w:semiHidden/>
+    <w:unhideWhenUsed/>
+    <w:rsid w:val="00CC626A"/>
+    <w:pPr>
+      <w:spacing w:before="100" w:beforeAutospacing="1" w:after="100" w:afterAutospacing="1" w:line="240" w:lineRule="auto"/>
+    </w:pPr>
+    <w:rPr>
+      <w:rFonts w:ascii="Times New Roman" w:eastAsia="Times New Roman" w:hAnsi="Times New Roman" w:cs="Times New Roman"/>
+      <w:kern w:val="0"/>
+      <w:sz w:val="24"/>
+      <w:szCs w:val="24"/>
+      <w:lang w:eastAsia="en-IN" w:bidi="ar-SA"/>
+      <w14:ligatures w14:val="none"/>
+    </w:rPr>
+  </w:style>
 </w:styles>
 </file>
 

</xml_diff>